<commit_message>
schedule management version 1
</commit_message>
<xml_diff>
--- a/docs/Gerenciamento de Cronograma/cronograma_ehSoja.docx
+++ b/docs/Gerenciamento de Cronograma/cronograma_ehSoja.docx
@@ -5,7 +5,7 @@
     <w:p/>
     <w:tbl>
       <w:tblPr>
-        <w:tblW w:w="8675" w:type="dxa"/>
+        <w:tblW w:w="8501" w:type="dxa"/>
         <w:tblBorders>
           <w:top w:val="single" w:sz="4" w:space="0" w:color="999999"/>
           <w:left w:val="single" w:sz="4" w:space="0" w:color="999999"/>
@@ -22,18 +22,18 @@
         <w:tblLook w:val="0000" w:firstRow="0" w:lastRow="0" w:firstColumn="0" w:lastColumn="0" w:noHBand="0" w:noVBand="0"/>
       </w:tblPr>
       <w:tblGrid>
-        <w:gridCol w:w="737"/>
-        <w:gridCol w:w="1129"/>
-        <w:gridCol w:w="2420"/>
-        <w:gridCol w:w="4389"/>
+        <w:gridCol w:w="722"/>
+        <w:gridCol w:w="1106"/>
+        <w:gridCol w:w="2371"/>
+        <w:gridCol w:w="4302"/>
       </w:tblGrid>
       <w:tr>
         <w:trPr>
-          <w:trHeight w:val="377"/>
+          <w:trHeight w:val="362"/>
         </w:trPr>
         <w:tc>
           <w:tcPr>
-            <w:tcW w:w="8675" w:type="dxa"/>
+            <w:tcW w:w="8501" w:type="dxa"/>
             <w:gridSpan w:val="4"/>
             <w:shd w:val="clear" w:color="auto" w:fill="DBE5F1" w:themeFill="accent1" w:themeFillTint="33"/>
             <w:vAlign w:val="center"/>
@@ -56,11 +56,11 @@
       </w:tr>
       <w:tr>
         <w:trPr>
-          <w:trHeight w:val="283"/>
+          <w:trHeight w:val="272"/>
         </w:trPr>
         <w:tc>
           <w:tcPr>
-            <w:tcW w:w="737" w:type="dxa"/>
+            <w:tcW w:w="722" w:type="dxa"/>
             <w:shd w:val="clear" w:color="auto" w:fill="DBE5F1" w:themeFill="accent1" w:themeFillTint="33"/>
             <w:vAlign w:val="center"/>
           </w:tcPr>
@@ -81,7 +81,7 @@
         </w:tc>
         <w:tc>
           <w:tcPr>
-            <w:tcW w:w="1129" w:type="dxa"/>
+            <w:tcW w:w="1106" w:type="dxa"/>
             <w:shd w:val="clear" w:color="auto" w:fill="DBE5F1" w:themeFill="accent1" w:themeFillTint="33"/>
             <w:vAlign w:val="center"/>
           </w:tcPr>
@@ -102,7 +102,7 @@
         </w:tc>
         <w:tc>
           <w:tcPr>
-            <w:tcW w:w="2420" w:type="dxa"/>
+            <w:tcW w:w="2371" w:type="dxa"/>
             <w:shd w:val="clear" w:color="auto" w:fill="DBE5F1" w:themeFill="accent1" w:themeFillTint="33"/>
             <w:vAlign w:val="center"/>
           </w:tcPr>
@@ -123,7 +123,7 @@
         </w:tc>
         <w:tc>
           <w:tcPr>
-            <w:tcW w:w="4389" w:type="dxa"/>
+            <w:tcW w:w="4301" w:type="dxa"/>
             <w:shd w:val="clear" w:color="auto" w:fill="DBE5F1" w:themeFill="accent1" w:themeFillTint="33"/>
             <w:vAlign w:val="center"/>
           </w:tcPr>
@@ -145,11 +145,11 @@
       </w:tr>
       <w:tr>
         <w:trPr>
-          <w:trHeight w:val="340"/>
+          <w:trHeight w:val="327"/>
         </w:trPr>
         <w:tc>
           <w:tcPr>
-            <w:tcW w:w="737" w:type="dxa"/>
+            <w:tcW w:w="722" w:type="dxa"/>
             <w:vAlign w:val="center"/>
           </w:tcPr>
           <w:p>
@@ -163,7 +163,7 @@
         </w:tc>
         <w:tc>
           <w:tcPr>
-            <w:tcW w:w="1129" w:type="dxa"/>
+            <w:tcW w:w="1106" w:type="dxa"/>
             <w:vAlign w:val="center"/>
           </w:tcPr>
           <w:p>
@@ -177,7 +177,7 @@
         </w:tc>
         <w:tc>
           <w:tcPr>
-            <w:tcW w:w="2420" w:type="dxa"/>
+            <w:tcW w:w="2371" w:type="dxa"/>
             <w:vAlign w:val="center"/>
           </w:tcPr>
           <w:p>
@@ -191,7 +191,7 @@
         </w:tc>
         <w:tc>
           <w:tcPr>
-            <w:tcW w:w="4389" w:type="dxa"/>
+            <w:tcW w:w="4301" w:type="dxa"/>
             <w:vAlign w:val="center"/>
           </w:tcPr>
           <w:p>
@@ -530,7 +530,7 @@
                 <w:noProof/>
                 <w:webHidden/>
               </w:rPr>
-              <w:t>2</w:t>
+              <w:t>3</w:t>
             </w:r>
             <w:r>
               <w:rPr>
@@ -1702,6 +1702,7 @@
     </w:p>
     <w:p/>
     <w:p/>
+    <w:p/>
     <w:p>
       <w:pPr>
         <w:pStyle w:val="Heading2"/>
@@ -1710,6 +1711,7 @@
       <w:bookmarkStart w:id="8" w:name="_Toc353749542"/>
       <w:bookmarkStart w:id="9" w:name="_Toc404963722"/>
       <w:r>
+        <w:lastRenderedPageBreak/>
         <w:t xml:space="preserve">Documentos padronizados </w:t>
       </w:r>
       <w:r>
@@ -1721,7 +1723,7 @@
     </w:p>
     <w:tbl>
       <w:tblPr>
-        <w:tblW w:w="8897" w:type="dxa"/>
+        <w:tblW w:w="9676" w:type="dxa"/>
         <w:jc w:val="center"/>
         <w:tblBorders>
           <w:top w:val="single" w:sz="4" w:space="0" w:color="auto"/>
@@ -1734,23 +1736,24 @@
         <w:tblLook w:val="01E0" w:firstRow="1" w:lastRow="1" w:firstColumn="1" w:lastColumn="1" w:noHBand="0" w:noVBand="0"/>
       </w:tblPr>
       <w:tblGrid>
-        <w:gridCol w:w="2660"/>
-        <w:gridCol w:w="4536"/>
-        <w:gridCol w:w="1701"/>
+        <w:gridCol w:w="2893"/>
+        <w:gridCol w:w="4933"/>
+        <w:gridCol w:w="1850"/>
       </w:tblGrid>
       <w:tr>
         <w:trPr>
-          <w:trHeight w:val="432"/>
+          <w:trHeight w:val="442"/>
           <w:jc w:val="center"/>
         </w:trPr>
         <w:tc>
           <w:tcPr>
-            <w:tcW w:w="2660" w:type="dxa"/>
+            <w:tcW w:w="2893" w:type="dxa"/>
             <w:shd w:val="clear" w:color="auto" w:fill="DBE5F1" w:themeFill="accent1" w:themeFillTint="33"/>
             <w:vAlign w:val="center"/>
           </w:tcPr>
           <w:p>
             <w:pPr>
+              <w:jc w:val="center"/>
               <w:rPr>
                 <w:szCs w:val="20"/>
               </w:rPr>
@@ -1765,12 +1768,13 @@
         </w:tc>
         <w:tc>
           <w:tcPr>
-            <w:tcW w:w="4536" w:type="dxa"/>
+            <w:tcW w:w="4933" w:type="dxa"/>
             <w:shd w:val="clear" w:color="auto" w:fill="DBE5F1" w:themeFill="accent1" w:themeFillTint="33"/>
             <w:vAlign w:val="center"/>
           </w:tcPr>
           <w:p>
             <w:pPr>
+              <w:jc w:val="center"/>
               <w:rPr>
                 <w:szCs w:val="20"/>
               </w:rPr>
@@ -1785,12 +1789,13 @@
         </w:tc>
         <w:tc>
           <w:tcPr>
-            <w:tcW w:w="1701" w:type="dxa"/>
+            <w:tcW w:w="1850" w:type="dxa"/>
             <w:shd w:val="clear" w:color="auto" w:fill="DBE5F1" w:themeFill="accent1" w:themeFillTint="33"/>
             <w:vAlign w:val="center"/>
           </w:tcPr>
           <w:p>
             <w:pPr>
+              <w:jc w:val="center"/>
               <w:rPr>
                 <w:szCs w:val="20"/>
               </w:rPr>
@@ -1806,11 +1811,12 @@
       </w:tr>
       <w:tr>
         <w:trPr>
+          <w:trHeight w:val="829"/>
           <w:jc w:val="center"/>
         </w:trPr>
         <w:tc>
           <w:tcPr>
-            <w:tcW w:w="2660" w:type="dxa"/>
+            <w:tcW w:w="2893" w:type="dxa"/>
           </w:tcPr>
           <w:p>
             <w:pPr>
@@ -1824,14 +1830,13 @@
                 <w:rFonts w:cs="Arial"/>
                 <w:szCs w:val="20"/>
               </w:rPr>
-              <w:lastRenderedPageBreak/>
               <w:t>Termo de Abertura do Projeto</w:t>
             </w:r>
           </w:p>
         </w:tc>
         <w:tc>
           <w:tcPr>
-            <w:tcW w:w="4536" w:type="dxa"/>
+            <w:tcW w:w="4933" w:type="dxa"/>
           </w:tcPr>
           <w:p>
             <w:pPr>
@@ -1883,7 +1888,7 @@
         </w:tc>
         <w:tc>
           <w:tcPr>
-            <w:tcW w:w="1701" w:type="dxa"/>
+            <w:tcW w:w="1850" w:type="dxa"/>
           </w:tcPr>
           <w:p>
             <w:pPr>
@@ -1904,11 +1909,12 @@
       </w:tr>
       <w:tr>
         <w:trPr>
+          <w:trHeight w:val="537"/>
           <w:jc w:val="center"/>
         </w:trPr>
         <w:tc>
           <w:tcPr>
-            <w:tcW w:w="2660" w:type="dxa"/>
+            <w:tcW w:w="2893" w:type="dxa"/>
           </w:tcPr>
           <w:p>
             <w:pPr>
@@ -1928,7 +1934,7 @@
         </w:tc>
         <w:tc>
           <w:tcPr>
-            <w:tcW w:w="4536" w:type="dxa"/>
+            <w:tcW w:w="4933" w:type="dxa"/>
           </w:tcPr>
           <w:p>
             <w:pPr>
@@ -1980,7 +1986,7 @@
         </w:tc>
         <w:tc>
           <w:tcPr>
-            <w:tcW w:w="1701" w:type="dxa"/>
+            <w:tcW w:w="1850" w:type="dxa"/>
           </w:tcPr>
           <w:p>
             <w:pPr>
@@ -2017,11 +2023,12 @@
       </w:tr>
       <w:tr>
         <w:trPr>
+          <w:trHeight w:val="829"/>
           <w:jc w:val="center"/>
         </w:trPr>
         <w:tc>
           <w:tcPr>
-            <w:tcW w:w="2660" w:type="dxa"/>
+            <w:tcW w:w="2893" w:type="dxa"/>
           </w:tcPr>
           <w:p>
             <w:pPr>
@@ -2041,7 +2048,7 @@
         </w:tc>
         <w:tc>
           <w:tcPr>
-            <w:tcW w:w="4536" w:type="dxa"/>
+            <w:tcW w:w="4933" w:type="dxa"/>
           </w:tcPr>
           <w:p>
             <w:pPr>
@@ -2107,7 +2114,7 @@
         </w:tc>
         <w:tc>
           <w:tcPr>
-            <w:tcW w:w="1701" w:type="dxa"/>
+            <w:tcW w:w="1850" w:type="dxa"/>
           </w:tcPr>
           <w:p>
             <w:pPr>
@@ -2128,11 +2135,12 @@
       </w:tr>
       <w:tr>
         <w:trPr>
+          <w:trHeight w:val="537"/>
           <w:jc w:val="center"/>
         </w:trPr>
         <w:tc>
           <w:tcPr>
-            <w:tcW w:w="2660" w:type="dxa"/>
+            <w:tcW w:w="2893" w:type="dxa"/>
           </w:tcPr>
           <w:p>
             <w:pPr>
@@ -2152,7 +2160,7 @@
         </w:tc>
         <w:tc>
           <w:tcPr>
-            <w:tcW w:w="4536" w:type="dxa"/>
+            <w:tcW w:w="4933" w:type="dxa"/>
           </w:tcPr>
           <w:p>
             <w:pPr>
@@ -2218,7 +2226,7 @@
         </w:tc>
         <w:tc>
           <w:tcPr>
-            <w:tcW w:w="1701" w:type="dxa"/>
+            <w:tcW w:w="1850" w:type="dxa"/>
           </w:tcPr>
           <w:p>
             <w:pPr>
@@ -2239,11 +2247,12 @@
       </w:tr>
       <w:tr>
         <w:trPr>
+          <w:trHeight w:val="553"/>
           <w:jc w:val="center"/>
         </w:trPr>
         <w:tc>
           <w:tcPr>
-            <w:tcW w:w="2660" w:type="dxa"/>
+            <w:tcW w:w="2893" w:type="dxa"/>
           </w:tcPr>
           <w:p>
             <w:pPr>
@@ -2263,7 +2272,7 @@
         </w:tc>
         <w:tc>
           <w:tcPr>
-            <w:tcW w:w="4536" w:type="dxa"/>
+            <w:tcW w:w="4933" w:type="dxa"/>
           </w:tcPr>
           <w:p>
             <w:pPr>
@@ -2329,7 +2338,7 @@
         </w:tc>
         <w:tc>
           <w:tcPr>
-            <w:tcW w:w="1701" w:type="dxa"/>
+            <w:tcW w:w="1850" w:type="dxa"/>
           </w:tcPr>
           <w:p>
             <w:pPr>
@@ -2350,11 +2359,12 @@
       </w:tr>
       <w:tr>
         <w:trPr>
+          <w:trHeight w:val="537"/>
           <w:jc w:val="center"/>
         </w:trPr>
         <w:tc>
           <w:tcPr>
-            <w:tcW w:w="2660" w:type="dxa"/>
+            <w:tcW w:w="2893" w:type="dxa"/>
           </w:tcPr>
           <w:p>
             <w:pPr>
@@ -2374,7 +2384,7 @@
         </w:tc>
         <w:tc>
           <w:tcPr>
-            <w:tcW w:w="4536" w:type="dxa"/>
+            <w:tcW w:w="4933" w:type="dxa"/>
           </w:tcPr>
           <w:p>
             <w:pPr>
@@ -2426,7 +2436,7 @@
         </w:tc>
         <w:tc>
           <w:tcPr>
-            <w:tcW w:w="1701" w:type="dxa"/>
+            <w:tcW w:w="1850" w:type="dxa"/>
           </w:tcPr>
           <w:p>
             <w:pPr>
@@ -2541,19 +2551,19 @@
         <w:tblLook w:val="01E0" w:firstRow="1" w:lastRow="1" w:firstColumn="1" w:lastColumn="1" w:noHBand="0" w:noVBand="0"/>
       </w:tblPr>
       <w:tblGrid>
-        <w:gridCol w:w="1533"/>
-        <w:gridCol w:w="3286"/>
-        <w:gridCol w:w="2323"/>
-        <w:gridCol w:w="2323"/>
+        <w:gridCol w:w="1582"/>
+        <w:gridCol w:w="3394"/>
+        <w:gridCol w:w="2399"/>
+        <w:gridCol w:w="2399"/>
       </w:tblGrid>
       <w:tr>
         <w:trPr>
-          <w:trHeight w:val="408"/>
+          <w:trHeight w:val="433"/>
           <w:jc w:val="center"/>
         </w:trPr>
         <w:tc>
           <w:tcPr>
-            <w:tcW w:w="1533" w:type="dxa"/>
+            <w:tcW w:w="1582" w:type="dxa"/>
             <w:shd w:val="clear" w:color="auto" w:fill="DBE5F1" w:themeFill="accent1" w:themeFillTint="33"/>
             <w:vAlign w:val="center"/>
           </w:tcPr>
@@ -2568,7 +2578,7 @@
         </w:tc>
         <w:tc>
           <w:tcPr>
-            <w:tcW w:w="3286" w:type="dxa"/>
+            <w:tcW w:w="3394" w:type="dxa"/>
             <w:shd w:val="clear" w:color="auto" w:fill="DBE5F1" w:themeFill="accent1" w:themeFillTint="33"/>
             <w:vAlign w:val="center"/>
           </w:tcPr>
@@ -2583,7 +2593,7 @@
         </w:tc>
         <w:tc>
           <w:tcPr>
-            <w:tcW w:w="2323" w:type="dxa"/>
+            <w:tcW w:w="2399" w:type="dxa"/>
             <w:shd w:val="clear" w:color="auto" w:fill="DBE5F1" w:themeFill="accent1" w:themeFillTint="33"/>
             <w:vAlign w:val="center"/>
           </w:tcPr>
@@ -2598,7 +2608,7 @@
         </w:tc>
         <w:tc>
           <w:tcPr>
-            <w:tcW w:w="2323" w:type="dxa"/>
+            <w:tcW w:w="2399" w:type="dxa"/>
             <w:shd w:val="clear" w:color="auto" w:fill="DBE5F1" w:themeFill="accent1" w:themeFillTint="33"/>
             <w:vAlign w:val="center"/>
           </w:tcPr>
@@ -2614,12 +2624,12 @@
       </w:tr>
       <w:tr>
         <w:trPr>
-          <w:trHeight w:val="2029"/>
+          <w:trHeight w:val="2156"/>
           <w:jc w:val="center"/>
         </w:trPr>
         <w:tc>
           <w:tcPr>
-            <w:tcW w:w="1533" w:type="dxa"/>
+            <w:tcW w:w="1582" w:type="dxa"/>
           </w:tcPr>
           <w:p>
             <w:pPr>
@@ -2638,7 +2648,7 @@
         </w:tc>
         <w:tc>
           <w:tcPr>
-            <w:tcW w:w="3286" w:type="dxa"/>
+            <w:tcW w:w="3394" w:type="dxa"/>
           </w:tcPr>
           <w:p>
             <w:pPr>
@@ -2743,7 +2753,7 @@
         </w:tc>
         <w:tc>
           <w:tcPr>
-            <w:tcW w:w="2323" w:type="dxa"/>
+            <w:tcW w:w="2399" w:type="dxa"/>
           </w:tcPr>
           <w:p>
             <w:pPr>
@@ -2814,7 +2824,7 @@
         </w:tc>
         <w:tc>
           <w:tcPr>
-            <w:tcW w:w="2323" w:type="dxa"/>
+            <w:tcW w:w="2399" w:type="dxa"/>
           </w:tcPr>
           <w:p>
             <w:pPr>
@@ -2878,12 +2888,12 @@
       </w:tr>
       <w:tr>
         <w:trPr>
-          <w:trHeight w:val="2029"/>
+          <w:trHeight w:val="2156"/>
           <w:jc w:val="center"/>
         </w:trPr>
         <w:tc>
           <w:tcPr>
-            <w:tcW w:w="1533" w:type="dxa"/>
+            <w:tcW w:w="1582" w:type="dxa"/>
           </w:tcPr>
           <w:p>
             <w:pPr>
@@ -2918,7 +2928,7 @@
         </w:tc>
         <w:tc>
           <w:tcPr>
-            <w:tcW w:w="3286" w:type="dxa"/>
+            <w:tcW w:w="3394" w:type="dxa"/>
           </w:tcPr>
           <w:p>
             <w:pPr>
@@ -3023,7 +3033,7 @@
         </w:tc>
         <w:tc>
           <w:tcPr>
-            <w:tcW w:w="2323" w:type="dxa"/>
+            <w:tcW w:w="2399" w:type="dxa"/>
           </w:tcPr>
           <w:p>
             <w:pPr>
@@ -3072,7 +3082,7 @@
         </w:tc>
         <w:tc>
           <w:tcPr>
-            <w:tcW w:w="2323" w:type="dxa"/>
+            <w:tcW w:w="2399" w:type="dxa"/>
           </w:tcPr>
           <w:p>
             <w:pPr>
@@ -3114,12 +3124,12 @@
       </w:tr>
       <w:tr>
         <w:trPr>
-          <w:trHeight w:val="752"/>
+          <w:trHeight w:val="799"/>
           <w:jc w:val="center"/>
         </w:trPr>
         <w:tc>
           <w:tcPr>
-            <w:tcW w:w="1533" w:type="dxa"/>
+            <w:tcW w:w="1582" w:type="dxa"/>
           </w:tcPr>
           <w:p>
             <w:pPr>
@@ -3138,7 +3148,7 @@
         </w:tc>
         <w:tc>
           <w:tcPr>
-            <w:tcW w:w="3286" w:type="dxa"/>
+            <w:tcW w:w="3394" w:type="dxa"/>
           </w:tcPr>
           <w:p>
             <w:pPr>
@@ -3157,7 +3167,7 @@
         </w:tc>
         <w:tc>
           <w:tcPr>
-            <w:tcW w:w="2323" w:type="dxa"/>
+            <w:tcW w:w="2399" w:type="dxa"/>
           </w:tcPr>
           <w:p>
             <w:pPr>
@@ -3176,7 +3186,7 @@
         </w:tc>
         <w:tc>
           <w:tcPr>
-            <w:tcW w:w="2323" w:type="dxa"/>
+            <w:tcW w:w="2399" w:type="dxa"/>
           </w:tcPr>
           <w:p>
             <w:pPr>
@@ -3195,7 +3205,6 @@
         </w:tc>
       </w:tr>
     </w:tbl>
-    <w:p/>
     <w:p>
       <w:pPr>
         <w:pStyle w:val="Heading1"/>
@@ -3244,19 +3253,7 @@
         <w:pStyle w:val="Comments"/>
       </w:pPr>
       <w:r>
-        <w:t xml:space="preserve">As atividades </w:t>
-      </w:r>
-      <w:r>
-        <w:t xml:space="preserve">serão </w:t>
-      </w:r>
-      <w:r>
-        <w:t>criadas</w:t>
-      </w:r>
-      <w:r>
-        <w:t xml:space="preserve"> a partir </w:t>
-      </w:r>
-      <w:r>
-        <w:t>de reuniões que avaliam a sua necessidade. Atividades só podem ser iniciadas após serem priorizadas.</w:t>
+        <w:t>As atividades serão criadas a partir de reuniões que avaliam a sua necessidade. Atividades só podem ser iniciadas após serem priorizadas.</w:t>
       </w:r>
     </w:p>
     <w:p/>
@@ -3400,7 +3397,7 @@
     <w:p/>
     <w:tbl>
       <w:tblPr>
-        <w:tblW w:w="8675" w:type="dxa"/>
+        <w:tblW w:w="9662" w:type="dxa"/>
         <w:jc w:val="center"/>
         <w:tblBorders>
           <w:top w:val="single" w:sz="4" w:space="0" w:color="999999"/>
@@ -3418,18 +3415,18 @@
         <w:tblLook w:val="0000" w:firstRow="0" w:lastRow="0" w:firstColumn="0" w:lastColumn="0" w:noHBand="0" w:noVBand="0"/>
       </w:tblPr>
       <w:tblGrid>
-        <w:gridCol w:w="2438"/>
-        <w:gridCol w:w="4678"/>
-        <w:gridCol w:w="1559"/>
+        <w:gridCol w:w="2715"/>
+        <w:gridCol w:w="5210"/>
+        <w:gridCol w:w="1737"/>
       </w:tblGrid>
       <w:tr>
         <w:trPr>
-          <w:trHeight w:val="377"/>
+          <w:trHeight w:val="388"/>
           <w:jc w:val="center"/>
         </w:trPr>
         <w:tc>
           <w:tcPr>
-            <w:tcW w:w="8675" w:type="dxa"/>
+            <w:tcW w:w="9662" w:type="dxa"/>
             <w:gridSpan w:val="3"/>
             <w:shd w:val="clear" w:color="auto" w:fill="DBE5F1" w:themeFill="accent1" w:themeFillTint="33"/>
             <w:vAlign w:val="center"/>
@@ -3452,12 +3449,12 @@
       </w:tr>
       <w:tr>
         <w:trPr>
-          <w:trHeight w:val="283"/>
+          <w:trHeight w:val="290"/>
           <w:jc w:val="center"/>
         </w:trPr>
         <w:tc>
           <w:tcPr>
-            <w:tcW w:w="2438" w:type="dxa"/>
+            <w:tcW w:w="2715" w:type="dxa"/>
             <w:shd w:val="clear" w:color="auto" w:fill="DBE5F1" w:themeFill="accent1" w:themeFillTint="33"/>
             <w:vAlign w:val="center"/>
           </w:tcPr>
@@ -3478,7 +3475,7 @@
         </w:tc>
         <w:tc>
           <w:tcPr>
-            <w:tcW w:w="4678" w:type="dxa"/>
+            <w:tcW w:w="5210" w:type="dxa"/>
             <w:shd w:val="clear" w:color="auto" w:fill="DBE5F1" w:themeFill="accent1" w:themeFillTint="33"/>
             <w:vAlign w:val="center"/>
           </w:tcPr>
@@ -3499,7 +3496,7 @@
         </w:tc>
         <w:tc>
           <w:tcPr>
-            <w:tcW w:w="1559" w:type="dxa"/>
+            <w:tcW w:w="1737" w:type="dxa"/>
             <w:shd w:val="clear" w:color="auto" w:fill="DBE5F1" w:themeFill="accent1" w:themeFillTint="33"/>
             <w:vAlign w:val="center"/>
           </w:tcPr>
@@ -3521,12 +3518,12 @@
       </w:tr>
       <w:tr>
         <w:trPr>
-          <w:trHeight w:val="340"/>
+          <w:trHeight w:val="350"/>
           <w:jc w:val="center"/>
         </w:trPr>
         <w:tc>
           <w:tcPr>
-            <w:tcW w:w="2438" w:type="dxa"/>
+            <w:tcW w:w="2715" w:type="dxa"/>
             <w:vAlign w:val="center"/>
           </w:tcPr>
           <w:p>
@@ -3541,7 +3538,7 @@
         </w:tc>
         <w:tc>
           <w:tcPr>
-            <w:tcW w:w="4678" w:type="dxa"/>
+            <w:tcW w:w="5210" w:type="dxa"/>
             <w:vAlign w:val="center"/>
           </w:tcPr>
           <w:p>
@@ -3552,7 +3549,7 @@
         </w:tc>
         <w:tc>
           <w:tcPr>
-            <w:tcW w:w="1559" w:type="dxa"/>
+            <w:tcW w:w="1737" w:type="dxa"/>
             <w:vAlign w:val="center"/>
           </w:tcPr>
           <w:p>
@@ -3564,12 +3561,12 @@
       </w:tr>
       <w:tr>
         <w:trPr>
-          <w:trHeight w:val="340"/>
+          <w:trHeight w:val="350"/>
           <w:jc w:val="center"/>
         </w:trPr>
         <w:tc>
           <w:tcPr>
-            <w:tcW w:w="2438" w:type="dxa"/>
+            <w:tcW w:w="2715" w:type="dxa"/>
             <w:vAlign w:val="center"/>
           </w:tcPr>
           <w:p>
@@ -3584,7 +3581,7 @@
         </w:tc>
         <w:tc>
           <w:tcPr>
-            <w:tcW w:w="4678" w:type="dxa"/>
+            <w:tcW w:w="5210" w:type="dxa"/>
             <w:vAlign w:val="center"/>
           </w:tcPr>
           <w:p>
@@ -3598,7 +3595,7 @@
         </w:tc>
         <w:tc>
           <w:tcPr>
-            <w:tcW w:w="1559" w:type="dxa"/>
+            <w:tcW w:w="1737" w:type="dxa"/>
             <w:vAlign w:val="center"/>
           </w:tcPr>
           <w:p>
@@ -3697,7 +3694,7 @@
               <w:noProof/>
               <w:color w:val="244061" w:themeColor="accent1" w:themeShade="80"/>
             </w:rPr>
-            <w:t>Plano de gerenciamento do cronograma.docx</w:t>
+            <w:t>cronograma_ehSoja.docx</w:t>
           </w:r>
           <w:r>
             <w:rPr>
@@ -3959,7 +3956,7 @@
               <wp:inline distT="0" distB="0" distL="0" distR="0" wp14:anchorId="683F200D" wp14:editId="58BD861C">
                 <wp:extent cx="1104900" cy="483870"/>
                 <wp:effectExtent l="0" t="0" r="0" b="0"/>
-                <wp:docPr id="1" name="Picture 1">
+                <wp:docPr id="3" name="Picture 3">
                   <a:hlinkClick xmlns:a="http://schemas.openxmlformats.org/drawingml/2006/main" r:id="rId1"/>
                 </wp:docPr>
                 <wp:cNvGraphicFramePr>
@@ -4365,6 +4362,7 @@
     <w:lsdException w:name="HTML Sample" w:semiHidden="1" w:unhideWhenUsed="1"/>
     <w:lsdException w:name="HTML Typewriter" w:semiHidden="1" w:unhideWhenUsed="1"/>
     <w:lsdException w:name="HTML Variable" w:semiHidden="1" w:unhideWhenUsed="1"/>
+    <w:lsdException w:name="Normal Table" w:semiHidden="1" w:unhideWhenUsed="1"/>
     <w:lsdException w:name="annotation subject" w:semiHidden="1" w:unhideWhenUsed="1"/>
     <w:lsdException w:name="No List" w:semiHidden="1" w:unhideWhenUsed="1"/>
     <w:lsdException w:name="Outline List 1" w:semiHidden="1" w:unhideWhenUsed="1"/>
@@ -4407,8 +4405,11 @@
     <w:lsdException w:name="Table Contemporary" w:semiHidden="1" w:unhideWhenUsed="1"/>
     <w:lsdException w:name="Table Elegant" w:semiHidden="1" w:unhideWhenUsed="1"/>
     <w:lsdException w:name="Table Professional" w:semiHidden="1" w:unhideWhenUsed="1"/>
+    <w:lsdException w:name="Table Subtle 1" w:semiHidden="1" w:unhideWhenUsed="1"/>
     <w:lsdException w:name="Table Subtle 2" w:semiHidden="1" w:unhideWhenUsed="1"/>
     <w:lsdException w:name="Table Web 1" w:semiHidden="1" w:unhideWhenUsed="1"/>
+    <w:lsdException w:name="Table Web 2" w:semiHidden="1" w:unhideWhenUsed="1"/>
+    <w:lsdException w:name="Table Web 3" w:semiHidden="1" w:unhideWhenUsed="1"/>
     <w:lsdException w:name="Balloon Text" w:semiHidden="1" w:unhideWhenUsed="1"/>
     <w:lsdException w:name="Table Grid" w:uiPriority="0"/>
     <w:lsdException w:name="Table Theme" w:semiHidden="1" w:unhideWhenUsed="1"/>
@@ -5102,19 +5103,19 @@
 
 <file path=word/glossary/fontTable.xml><?xml version="1.0" encoding="utf-8"?>
 <w:fonts xmlns:mc="http://schemas.openxmlformats.org/markup-compatibility/2006" xmlns:r="http://schemas.openxmlformats.org/officeDocument/2006/relationships" xmlns:w="http://schemas.openxmlformats.org/wordprocessingml/2006/main" xmlns:w14="http://schemas.microsoft.com/office/word/2010/wordml" xmlns:w15="http://schemas.microsoft.com/office/word/2012/wordml" xmlns:w16cex="http://schemas.microsoft.com/office/word/2018/wordml/cex" xmlns:w16cid="http://schemas.microsoft.com/office/word/2016/wordml/cid" xmlns:w16="http://schemas.microsoft.com/office/word/2018/wordml" xmlns:w16sdtdh="http://schemas.microsoft.com/office/word/2020/wordml/sdtdatahash" xmlns:w16se="http://schemas.microsoft.com/office/word/2015/wordml/symex" mc:Ignorable="w14 w15 w16se w16cid w16 w16cex w16sdtdh">
+  <w:font w:name="Calibri">
+    <w:panose1 w:val="020F0502020204030204"/>
+    <w:charset w:val="00"/>
+    <w:family w:val="swiss"/>
+    <w:pitch w:val="variable"/>
+    <w:sig w:usb0="E4002EFF" w:usb1="C000247B" w:usb2="00000009" w:usb3="00000000" w:csb0="000001FF" w:csb1="00000000"/>
+  </w:font>
   <w:font w:name="Times New Roman">
     <w:panose1 w:val="02020603050405020304"/>
     <w:charset w:val="00"/>
     <w:family w:val="roman"/>
     <w:pitch w:val="variable"/>
     <w:sig w:usb0="E0002EFF" w:usb1="C000785B" w:usb2="00000009" w:usb3="00000000" w:csb0="000001FF" w:csb1="00000000"/>
-  </w:font>
-  <w:font w:name="Calibri">
-    <w:panose1 w:val="020F0502020204030204"/>
-    <w:charset w:val="00"/>
-    <w:family w:val="swiss"/>
-    <w:pitch w:val="variable"/>
-    <w:sig w:usb0="E4002EFF" w:usb1="C000247B" w:usb2="00000009" w:usb3="00000000" w:csb0="000001FF" w:csb1="00000000"/>
   </w:font>
   <w:font w:name="Cambria">
     <w:panose1 w:val="02040503050406030204"/>
@@ -5176,6 +5177,7 @@
     <w:rsid w:val="00672DC4"/>
     <w:rsid w:val="008C67B9"/>
     <w:rsid w:val="00BA25C7"/>
+    <w:rsid w:val="00C10E34"/>
   </w:rsids>
   <m:mathPr>
     <m:mathFont m:val="Cambria Math"/>
@@ -5321,6 +5323,7 @@
     <w:lsdException w:name="HTML Sample" w:semiHidden="1" w:unhideWhenUsed="1"/>
     <w:lsdException w:name="HTML Typewriter" w:semiHidden="1" w:unhideWhenUsed="1"/>
     <w:lsdException w:name="HTML Variable" w:semiHidden="1" w:unhideWhenUsed="1"/>
+    <w:lsdException w:name="Normal Table" w:semiHidden="1" w:unhideWhenUsed="1"/>
     <w:lsdException w:name="annotation subject" w:semiHidden="1" w:unhideWhenUsed="1"/>
     <w:lsdException w:name="No List" w:semiHidden="1" w:unhideWhenUsed="1"/>
     <w:lsdException w:name="Outline List 1" w:semiHidden="1" w:unhideWhenUsed="1"/>
@@ -5363,8 +5366,11 @@
     <w:lsdException w:name="Table Contemporary" w:semiHidden="1" w:unhideWhenUsed="1"/>
     <w:lsdException w:name="Table Elegant" w:semiHidden="1" w:unhideWhenUsed="1"/>
     <w:lsdException w:name="Table Professional" w:semiHidden="1" w:unhideWhenUsed="1"/>
+    <w:lsdException w:name="Table Subtle 1" w:semiHidden="1" w:unhideWhenUsed="1"/>
     <w:lsdException w:name="Table Subtle 2" w:semiHidden="1" w:unhideWhenUsed="1"/>
     <w:lsdException w:name="Table Web 1" w:semiHidden="1" w:unhideWhenUsed="1"/>
+    <w:lsdException w:name="Table Web 2" w:semiHidden="1" w:unhideWhenUsed="1"/>
+    <w:lsdException w:name="Table Web 3" w:semiHidden="1" w:unhideWhenUsed="1"/>
     <w:lsdException w:name="Balloon Text" w:semiHidden="1" w:unhideWhenUsed="1"/>
     <w:lsdException w:name="Table Grid" w:uiPriority="39"/>
     <w:lsdException w:name="Table Theme" w:semiHidden="1" w:unhideWhenUsed="1"/>
@@ -5932,6 +5938,30 @@
 </file>
 
 <file path=customXml/item1.xml><?xml version="1.0" encoding="utf-8"?>
+<?mso-contentType ?>
+<FormTemplates xmlns="http://schemas.microsoft.com/sharepoint/v3/contenttype/forms">
+  <Display>DocumentLibraryForm</Display>
+  <Edit>DocumentLibraryForm</Edit>
+  <New>DocumentLibraryForm</New>
+</FormTemplates>
+</file>
+
+<file path=customXml/item2.xml><?xml version="1.0" encoding="utf-8"?>
+<p:properties xmlns:p="http://schemas.microsoft.com/office/2006/metadata/properties" xmlns:xsi="http://www.w3.org/2001/XMLSchema-instance" xmlns:pc="http://schemas.microsoft.com/office/infopath/2007/PartnerControls">
+  <documentManagement>
+    <TaxCatchAll xmlns="e62effa8-c612-4657-b64e-83124bbab7cb" xsi:nil="true"/>
+    <lcf76f155ced4ddcb4097134ff3c332f xmlns="d78dacd4-ba8a-4506-8839-a918012505f4">
+      <Terms xmlns="http://schemas.microsoft.com/office/infopath/2007/PartnerControls"/>
+    </lcf76f155ced4ddcb4097134ff3c332f>
+  </documentManagement>
+</p:properties>
+</file>
+
+<file path=customXml/item3.xml><?xml version="1.0" encoding="utf-8"?>
+<b:Sources xmlns:b="http://schemas.openxmlformats.org/officeDocument/2006/bibliography" xmlns="http://schemas.openxmlformats.org/officeDocument/2006/bibliography" SelectedStyle="\APASixthEditionOfficeOnline.xsl" StyleName="APA" Version="6"/>
+</file>
+
+<file path=customXml/item4.xml><?xml version="1.0" encoding="utf-8"?>
 <ct:contentTypeSchema xmlns:ct="http://schemas.microsoft.com/office/2006/metadata/contentType" xmlns:ma="http://schemas.microsoft.com/office/2006/metadata/properties/metaAttributes" ct:_="" ma:_="" ma:contentTypeName="Documento" ma:contentTypeID="0x0101003DBE3F774DAFDB43B7AECC64F026BC1B" ma:contentTypeVersion="8" ma:contentTypeDescription="Crie um novo documento." ma:contentTypeScope="" ma:versionID="0a465c94922a95d2e8b01b0e1fef8400">
   <xsd:schema xmlns:xsd="http://www.w3.org/2001/XMLSchema" xmlns:xs="http://www.w3.org/2001/XMLSchema" xmlns:p="http://schemas.microsoft.com/office/2006/metadata/properties" xmlns:ns2="d78dacd4-ba8a-4506-8839-a918012505f4" xmlns:ns3="e62effa8-c612-4657-b64e-83124bbab7cb" targetNamespace="http://schemas.microsoft.com/office/2006/metadata/properties" ma:root="true" ma:fieldsID="ad5cb4dfe284b571df67547a72c05143" ns2:_="" ns3:_="">
     <xsd:import namespace="d78dacd4-ba8a-4506-8839-a918012505f4"/>
@@ -6108,31 +6138,34 @@
 </ct:contentTypeSchema>
 </file>
 
-<file path=customXml/item2.xml><?xml version="1.0" encoding="utf-8"?>
-<b:Sources xmlns:b="http://schemas.openxmlformats.org/officeDocument/2006/bibliography" xmlns="http://schemas.openxmlformats.org/officeDocument/2006/bibliography" SelectedStyle="\APASixthEditionOfficeOnline.xsl" StyleName="APA" Version="6"/>
+<file path=customXml/itemProps1.xml><?xml version="1.0" encoding="utf-8"?>
+<ds:datastoreItem xmlns:ds="http://schemas.openxmlformats.org/officeDocument/2006/customXml" ds:itemID="{3F01956A-8AEA-4CC0-8DA6-406ED272D875}">
+  <ds:schemaRefs>
+    <ds:schemaRef ds:uri="http://schemas.microsoft.com/sharepoint/v3/contenttype/forms"/>
+  </ds:schemaRefs>
+</ds:datastoreItem>
 </file>
 
-<file path=customXml/item3.xml><?xml version="1.0" encoding="utf-8"?>
-<p:properties xmlns:p="http://schemas.microsoft.com/office/2006/metadata/properties" xmlns:xsi="http://www.w3.org/2001/XMLSchema-instance" xmlns:pc="http://schemas.microsoft.com/office/infopath/2007/PartnerControls">
-  <documentManagement>
-    <TaxCatchAll xmlns="e62effa8-c612-4657-b64e-83124bbab7cb" xsi:nil="true"/>
-    <lcf76f155ced4ddcb4097134ff3c332f xmlns="d78dacd4-ba8a-4506-8839-a918012505f4">
-      <Terms xmlns="http://schemas.microsoft.com/office/infopath/2007/PartnerControls"/>
-    </lcf76f155ced4ddcb4097134ff3c332f>
-  </documentManagement>
-</p:properties>
+<file path=customXml/itemProps2.xml><?xml version="1.0" encoding="utf-8"?>
+<ds:datastoreItem xmlns:ds="http://schemas.openxmlformats.org/officeDocument/2006/customXml" ds:itemID="{6C970009-2FF8-4369-8AB8-323ACEE72D7F}">
+  <ds:schemaRefs>
+    <ds:schemaRef ds:uri="http://schemas.microsoft.com/office/2006/metadata/properties"/>
+    <ds:schemaRef ds:uri="http://schemas.microsoft.com/office/infopath/2007/PartnerControls"/>
+    <ds:schemaRef ds:uri="e62effa8-c612-4657-b64e-83124bbab7cb"/>
+    <ds:schemaRef ds:uri="d78dacd4-ba8a-4506-8839-a918012505f4"/>
+  </ds:schemaRefs>
+</ds:datastoreItem>
 </file>
 
-<file path=customXml/item4.xml><?xml version="1.0" encoding="utf-8"?>
-<?mso-contentType ?>
-<FormTemplates xmlns="http://schemas.microsoft.com/sharepoint/v3/contenttype/forms">
-  <Display>DocumentLibraryForm</Display>
-  <Edit>DocumentLibraryForm</Edit>
-  <New>DocumentLibraryForm</New>
-</FormTemplates>
+<file path=customXml/itemProps3.xml><?xml version="1.0" encoding="utf-8"?>
+<ds:datastoreItem xmlns:ds="http://schemas.openxmlformats.org/officeDocument/2006/customXml" ds:itemID="{D5BEAA02-2ED6-459A-BF19-1C50CF40BC43}">
+  <ds:schemaRefs>
+    <ds:schemaRef ds:uri="http://schemas.openxmlformats.org/officeDocument/2006/bibliography"/>
+  </ds:schemaRefs>
+</ds:datastoreItem>
 </file>
 
-<file path=customXml/itemProps1.xml><?xml version="1.0" encoding="utf-8"?>
+<file path=customXml/itemProps4.xml><?xml version="1.0" encoding="utf-8"?>
 <ds:datastoreItem xmlns:ds="http://schemas.openxmlformats.org/officeDocument/2006/customXml" ds:itemID="{C253F198-8700-452C-9881-73C89C3C47AF}">
   <ds:schemaRefs>
     <ds:schemaRef ds:uri="http://schemas.microsoft.com/office/2006/metadata/contentType"/>
@@ -6149,31 +6182,4 @@
     <ds:schemaRef ds:uri="http://schemas.microsoft.com/internal/obd"/>
   </ds:schemaRefs>
 </ds:datastoreItem>
-</file>
-
-<file path=customXml/itemProps2.xml><?xml version="1.0" encoding="utf-8"?>
-<ds:datastoreItem xmlns:ds="http://schemas.openxmlformats.org/officeDocument/2006/customXml" ds:itemID="{D5BEAA02-2ED6-459A-BF19-1C50CF40BC43}">
-  <ds:schemaRefs>
-    <ds:schemaRef ds:uri="http://schemas.openxmlformats.org/officeDocument/2006/bibliography"/>
-  </ds:schemaRefs>
-</ds:datastoreItem>
-</file>
-
-<file path=customXml/itemProps3.xml><?xml version="1.0" encoding="utf-8"?>
-<ds:datastoreItem xmlns:ds="http://schemas.openxmlformats.org/officeDocument/2006/customXml" ds:itemID="{6C970009-2FF8-4369-8AB8-323ACEE72D7F}">
-  <ds:schemaRefs>
-    <ds:schemaRef ds:uri="http://schemas.microsoft.com/office/2006/metadata/properties"/>
-    <ds:schemaRef ds:uri="http://schemas.microsoft.com/office/infopath/2007/PartnerControls"/>
-    <ds:schemaRef ds:uri="e62effa8-c612-4657-b64e-83124bbab7cb"/>
-    <ds:schemaRef ds:uri="d78dacd4-ba8a-4506-8839-a918012505f4"/>
-  </ds:schemaRefs>
-</ds:datastoreItem>
-</file>
-
-<file path=customXml/itemProps4.xml><?xml version="1.0" encoding="utf-8"?>
-<ds:datastoreItem xmlns:ds="http://schemas.openxmlformats.org/officeDocument/2006/customXml" ds:itemID="{3F01956A-8AEA-4CC0-8DA6-406ED272D875}">
-  <ds:schemaRefs>
-    <ds:schemaRef ds:uri="http://schemas.microsoft.com/sharepoint/v3/contenttype/forms"/>
-  </ds:schemaRefs>
-</ds:datastoreItem>
 </file>
</xml_diff>

<commit_message>
updates in schedule management document
</commit_message>
<xml_diff>
--- a/docs/Gerenciamento de Cronograma/cronograma_ehSoja.docx
+++ b/docs/Gerenciamento de Cronograma/cronograma_ehSoja.docx
@@ -1,6 +1,6 @@
 
 <file path=word/document.xml><?xml version="1.0" encoding="utf-8"?>
-<w:document xmlns:wpc="http://schemas.microsoft.com/office/word/2010/wordprocessingCanvas" xmlns:cx="http://schemas.microsoft.com/office/drawing/2014/chartex" xmlns:cx1="http://schemas.microsoft.com/office/drawing/2015/9/8/chartex" xmlns:cx2="http://schemas.microsoft.com/office/drawing/2015/10/21/chartex" xmlns:cx3="http://schemas.microsoft.com/office/drawing/2016/5/9/chartex" xmlns:cx4="http://schemas.microsoft.com/office/drawing/2016/5/10/chartex" xmlns:cx5="http://schemas.microsoft.com/office/drawing/2016/5/11/chartex" xmlns:cx6="http://schemas.microsoft.com/office/drawing/2016/5/12/chartex" xmlns:cx7="http://schemas.microsoft.com/office/drawing/2016/5/13/chartex" xmlns:cx8="http://schemas.microsoft.com/office/drawing/2016/5/14/chartex" xmlns:mc="http://schemas.openxmlformats.org/markup-compatibility/2006" xmlns:aink="http://schemas.microsoft.com/office/drawing/2016/ink" xmlns:am3d="http://schemas.microsoft.com/office/drawing/2017/model3d" xmlns:o="urn:schemas-microsoft-com:office:office" xmlns:r="http://schemas.openxmlformats.org/officeDocument/2006/relationships" xmlns:m="http://schemas.openxmlformats.org/officeDocument/2006/math" xmlns:v="urn:schemas-microsoft-com:vml" xmlns:wp14="http://schemas.microsoft.com/office/word/2010/wordprocessingDrawing" xmlns:wp="http://schemas.openxmlformats.org/drawingml/2006/wordprocessingDrawing" xmlns:w10="urn:schemas-microsoft-com:office:word" xmlns:w="http://schemas.openxmlformats.org/wordprocessingml/2006/main" xmlns:w14="http://schemas.microsoft.com/office/word/2010/wordml" xmlns:w15="http://schemas.microsoft.com/office/word/2012/wordml" xmlns:w16cid="http://schemas.microsoft.com/office/word/2016/wordml/cid" xmlns:w16se="http://schemas.microsoft.com/office/word/2015/wordml/symex" xmlns:wpg="http://schemas.microsoft.com/office/word/2010/wordprocessingGroup" xmlns:wpi="http://schemas.microsoft.com/office/word/2010/wordprocessingInk" xmlns:wne="http://schemas.microsoft.com/office/word/2006/wordml" xmlns:wps="http://schemas.microsoft.com/office/word/2010/wordprocessingShape" mc:Ignorable="w14 w15 w16se w16cid wp14">
+<w:document xmlns:wpc="http://schemas.microsoft.com/office/word/2010/wordprocessingCanvas" xmlns:cx="http://schemas.microsoft.com/office/drawing/2014/chartex" xmlns:cx1="http://schemas.microsoft.com/office/drawing/2015/9/8/chartex" xmlns:cx2="http://schemas.microsoft.com/office/drawing/2015/10/21/chartex" xmlns:cx3="http://schemas.microsoft.com/office/drawing/2016/5/9/chartex" xmlns:cx4="http://schemas.microsoft.com/office/drawing/2016/5/10/chartex" xmlns:cx5="http://schemas.microsoft.com/office/drawing/2016/5/11/chartex" xmlns:cx6="http://schemas.microsoft.com/office/drawing/2016/5/12/chartex" xmlns:cx7="http://schemas.microsoft.com/office/drawing/2016/5/13/chartex" xmlns:cx8="http://schemas.microsoft.com/office/drawing/2016/5/14/chartex" xmlns:mc="http://schemas.openxmlformats.org/markup-compatibility/2006" xmlns:aink="http://schemas.microsoft.com/office/drawing/2016/ink" xmlns:am3d="http://schemas.microsoft.com/office/drawing/2017/model3d" xmlns:o="urn:schemas-microsoft-com:office:office" xmlns:oel="http://schemas.microsoft.com/office/2019/extlst" xmlns:r="http://schemas.openxmlformats.org/officeDocument/2006/relationships" xmlns:m="http://schemas.openxmlformats.org/officeDocument/2006/math" xmlns:v="urn:schemas-microsoft-com:vml" xmlns:wp14="http://schemas.microsoft.com/office/word/2010/wordprocessingDrawing" xmlns:wp="http://schemas.openxmlformats.org/drawingml/2006/wordprocessingDrawing" xmlns:w10="urn:schemas-microsoft-com:office:word" xmlns:w="http://schemas.openxmlformats.org/wordprocessingml/2006/main" xmlns:w14="http://schemas.microsoft.com/office/word/2010/wordml" xmlns:w15="http://schemas.microsoft.com/office/word/2012/wordml" xmlns:w16cex="http://schemas.microsoft.com/office/word/2018/wordml/cex" xmlns:w16cid="http://schemas.microsoft.com/office/word/2016/wordml/cid" xmlns:w16="http://schemas.microsoft.com/office/word/2018/wordml" xmlns:w16sdtdh="http://schemas.microsoft.com/office/word/2020/wordml/sdtdatahash" xmlns:w16se="http://schemas.microsoft.com/office/word/2015/wordml/symex" xmlns:wpg="http://schemas.microsoft.com/office/word/2010/wordprocessingGroup" xmlns:wpi="http://schemas.microsoft.com/office/word/2010/wordprocessingInk" xmlns:wne="http://schemas.microsoft.com/office/word/2006/wordml" xmlns:wps="http://schemas.microsoft.com/office/word/2010/wordprocessingShape" mc:Ignorable="w14 w15 w16se w16cid w16 w16cex w16sdtdh wp14">
   <w:body>
     <w:p/>
     <w:tbl>
@@ -258,10 +258,11 @@
               <w:pStyle w:val="Verses"/>
             </w:pPr>
             <w:r>
-              <w:t>Pedro Reginaldo Tome</w:t>
-            </w:r>
-            <w:bookmarkStart w:id="0" w:name="_GoBack"/>
-            <w:bookmarkEnd w:id="0"/>
+              <w:t>Pedro Reginaldo Tom</w:t>
+            </w:r>
+            <w:r>
+              <w:t>é</w:t>
+            </w:r>
             <w:r>
               <w:t xml:space="preserve"> Silva</w:t>
             </w:r>
@@ -277,7 +278,68 @@
               <w:pStyle w:val="Verses"/>
             </w:pPr>
             <w:r>
-              <w:t>Segunda Versão do Documento (Revisão)</w:t>
+              <w:t>Correção e melhor explicação dos tópicos</w:t>
+            </w:r>
+          </w:p>
+        </w:tc>
+      </w:tr>
+      <w:tr>
+        <w:trPr>
+          <w:trHeight w:val="327"/>
+        </w:trPr>
+        <w:tc>
+          <w:tcPr>
+            <w:tcW w:w="722" w:type="dxa"/>
+            <w:vAlign w:val="center"/>
+          </w:tcPr>
+          <w:p>
+            <w:pPr>
+              <w:pStyle w:val="Verses"/>
+            </w:pPr>
+            <w:r>
+              <w:t>3</w:t>
+            </w:r>
+          </w:p>
+        </w:tc>
+        <w:tc>
+          <w:tcPr>
+            <w:tcW w:w="1106" w:type="dxa"/>
+            <w:vAlign w:val="center"/>
+          </w:tcPr>
+          <w:p>
+            <w:pPr>
+              <w:pStyle w:val="Verses"/>
+            </w:pPr>
+            <w:r>
+              <w:t>24/10/2022</w:t>
+            </w:r>
+          </w:p>
+        </w:tc>
+        <w:tc>
+          <w:tcPr>
+            <w:tcW w:w="2371" w:type="dxa"/>
+            <w:vAlign w:val="center"/>
+          </w:tcPr>
+          <w:p>
+            <w:pPr>
+              <w:pStyle w:val="Verses"/>
+            </w:pPr>
+            <w:r>
+              <w:t>Bárbara dos Santos Port</w:t>
+            </w:r>
+          </w:p>
+        </w:tc>
+        <w:tc>
+          <w:tcPr>
+            <w:tcW w:w="4301" w:type="dxa"/>
+            <w:vAlign w:val="center"/>
+          </w:tcPr>
+          <w:p>
+            <w:pPr>
+              <w:pStyle w:val="Verses"/>
+            </w:pPr>
+            <w:r>
+              <w:t>Revisão contendo alterações para a sprint 3</w:t>
             </w:r>
           </w:p>
         </w:tc>
@@ -308,7 +370,7 @@
       <w:sdtContent>
         <w:p>
           <w:pPr>
-            <w:pStyle w:val="CabealhodoSumrio"/>
+            <w:pStyle w:val="TOCHeading"/>
           </w:pPr>
           <w:r>
             <w:t>Sumário</w:t>
@@ -316,7 +378,7 @@
         </w:p>
         <w:p>
           <w:pPr>
-            <w:pStyle w:val="Sumrio1"/>
+            <w:pStyle w:val="TOC1"/>
             <w:tabs>
               <w:tab w:val="right" w:leader="dot" w:pos="8494"/>
             </w:tabs>
@@ -400,7 +462,7 @@
         </w:p>
         <w:p>
           <w:pPr>
-            <w:pStyle w:val="Sumrio1"/>
+            <w:pStyle w:val="TOC1"/>
             <w:tabs>
               <w:tab w:val="right" w:leader="dot" w:pos="8494"/>
             </w:tabs>
@@ -475,7 +537,7 @@
         </w:p>
         <w:p>
           <w:pPr>
-            <w:pStyle w:val="Sumrio2"/>
+            <w:pStyle w:val="TOC2"/>
             <w:tabs>
               <w:tab w:val="right" w:leader="dot" w:pos="8494"/>
             </w:tabs>
@@ -548,7 +610,7 @@
         </w:p>
         <w:p>
           <w:pPr>
-            <w:pStyle w:val="Sumrio2"/>
+            <w:pStyle w:val="TOC2"/>
             <w:tabs>
               <w:tab w:val="right" w:leader="dot" w:pos="8494"/>
             </w:tabs>
@@ -621,7 +683,7 @@
         </w:p>
         <w:p>
           <w:pPr>
-            <w:pStyle w:val="Sumrio2"/>
+            <w:pStyle w:val="TOC2"/>
             <w:tabs>
               <w:tab w:val="right" w:leader="dot" w:pos="8494"/>
             </w:tabs>
@@ -694,7 +756,7 @@
         </w:p>
         <w:p>
           <w:pPr>
-            <w:pStyle w:val="Sumrio2"/>
+            <w:pStyle w:val="TOC2"/>
             <w:tabs>
               <w:tab w:val="right" w:leader="dot" w:pos="8494"/>
             </w:tabs>
@@ -767,7 +829,7 @@
         </w:p>
         <w:p>
           <w:pPr>
-            <w:pStyle w:val="Sumrio1"/>
+            <w:pStyle w:val="TOC1"/>
             <w:tabs>
               <w:tab w:val="right" w:leader="dot" w:pos="8494"/>
             </w:tabs>
@@ -842,7 +904,7 @@
         </w:p>
         <w:p>
           <w:pPr>
-            <w:pStyle w:val="Sumrio2"/>
+            <w:pStyle w:val="TOC2"/>
             <w:tabs>
               <w:tab w:val="right" w:leader="dot" w:pos="8494"/>
             </w:tabs>
@@ -915,7 +977,7 @@
         </w:p>
         <w:p>
           <w:pPr>
-            <w:pStyle w:val="Sumrio2"/>
+            <w:pStyle w:val="TOC2"/>
             <w:tabs>
               <w:tab w:val="right" w:leader="dot" w:pos="8494"/>
             </w:tabs>
@@ -988,7 +1050,7 @@
         </w:p>
         <w:p>
           <w:pPr>
-            <w:pStyle w:val="Sumrio2"/>
+            <w:pStyle w:val="TOC2"/>
             <w:tabs>
               <w:tab w:val="right" w:leader="dot" w:pos="8494"/>
             </w:tabs>
@@ -1061,7 +1123,7 @@
         </w:p>
         <w:p>
           <w:pPr>
-            <w:pStyle w:val="Sumrio2"/>
+            <w:pStyle w:val="TOC2"/>
             <w:tabs>
               <w:tab w:val="right" w:leader="dot" w:pos="8494"/>
             </w:tabs>
@@ -1134,7 +1196,7 @@
         </w:p>
         <w:p>
           <w:pPr>
-            <w:pStyle w:val="Sumrio2"/>
+            <w:pStyle w:val="TOC2"/>
             <w:tabs>
               <w:tab w:val="right" w:leader="dot" w:pos="8494"/>
             </w:tabs>
@@ -1207,7 +1269,7 @@
         </w:p>
         <w:p>
           <w:pPr>
-            <w:pStyle w:val="Sumrio2"/>
+            <w:pStyle w:val="TOC2"/>
             <w:tabs>
               <w:tab w:val="right" w:leader="dot" w:pos="8494"/>
             </w:tabs>
@@ -1259,7 +1321,7 @@
     <w:p/>
     <w:p>
       <w:pPr>
-        <w:pStyle w:val="Ttulo3"/>
+        <w:pStyle w:val="Heading3"/>
         <w:sectPr>
           <w:headerReference w:type="default" r:id="rId11"/>
           <w:footerReference w:type="default" r:id="rId12"/>
@@ -1272,13 +1334,13 @@
     </w:p>
     <w:p>
       <w:pPr>
-        <w:pStyle w:val="Ttulo1"/>
+        <w:pStyle w:val="Heading1"/>
         <w:rPr>
           <w:u w:val="none"/>
         </w:rPr>
       </w:pPr>
-      <w:bookmarkStart w:id="1" w:name="_Toc353749539"/>
-      <w:bookmarkStart w:id="2" w:name="_Toc404963719"/>
+      <w:bookmarkStart w:id="0" w:name="_Toc353749539"/>
+      <w:bookmarkStart w:id="1" w:name="_Toc404963719"/>
       <w:r>
         <w:rPr>
           <w:u w:val="none"/>
@@ -1290,16 +1352,40 @@
         <w:rPr>
           <w:u w:val="none"/>
         </w:rPr>
-        <w:t xml:space="preserve">Plano de gerenciamento </w:t>
+        <w:t xml:space="preserve">Plano de </w:t>
       </w:r>
       <w:r>
         <w:rPr>
           <w:u w:val="none"/>
         </w:rPr>
-        <w:t>do cronograma</w:t>
-      </w:r>
+        <w:t>G</w:t>
+      </w:r>
+      <w:r>
+        <w:rPr>
+          <w:u w:val="none"/>
+        </w:rPr>
+        <w:t xml:space="preserve">erenciamento </w:t>
+      </w:r>
+      <w:r>
+        <w:rPr>
+          <w:u w:val="none"/>
+        </w:rPr>
+        <w:t xml:space="preserve">do </w:t>
+      </w:r>
+      <w:r>
+        <w:rPr>
+          <w:u w:val="none"/>
+        </w:rPr>
+        <w:t>C</w:t>
+      </w:r>
+      <w:r>
+        <w:rPr>
+          <w:u w:val="none"/>
+        </w:rPr>
+        <w:t>ronograma</w:t>
+      </w:r>
+      <w:bookmarkEnd w:id="0"/>
       <w:bookmarkEnd w:id="1"/>
-      <w:bookmarkEnd w:id="2"/>
     </w:p>
     <w:p>
       <w:pPr>
@@ -1369,14 +1455,14 @@
     </w:p>
     <w:p>
       <w:pPr>
-        <w:pStyle w:val="Ttulo1"/>
+        <w:pStyle w:val="Heading1"/>
         <w:rPr>
           <w:u w:val="none"/>
         </w:rPr>
       </w:pPr>
-      <w:bookmarkStart w:id="3" w:name="_Toc353749540"/>
-      <w:bookmarkStart w:id="4" w:name="_Toc404963720"/>
-      <w:bookmarkStart w:id="5" w:name="_Toc67755726"/>
+      <w:bookmarkStart w:id="2" w:name="_Toc353749540"/>
+      <w:bookmarkStart w:id="3" w:name="_Toc404963720"/>
+      <w:bookmarkStart w:id="4" w:name="_Toc67755726"/>
       <w:r>
         <w:rPr>
           <w:u w:val="none"/>
@@ -1389,15 +1475,15 @@
         </w:rPr>
         <w:t>do cronograma</w:t>
       </w:r>
+      <w:bookmarkEnd w:id="2"/>
       <w:bookmarkEnd w:id="3"/>
-      <w:bookmarkEnd w:id="4"/>
       <w:r>
         <w:rPr>
           <w:u w:val="none"/>
         </w:rPr>
         <w:t xml:space="preserve"> </w:t>
       </w:r>
-      <w:bookmarkEnd w:id="5"/>
+      <w:bookmarkEnd w:id="4"/>
     </w:p>
     <w:p>
       <w:pPr>
@@ -1449,7 +1535,19 @@
         <w:t xml:space="preserve"> O </w:t>
       </w:r>
       <w:r>
-        <w:t>Plano de gerenciamento do cronograma</w:t>
+        <w:t xml:space="preserve">Plano de </w:t>
+      </w:r>
+      <w:r>
+        <w:t>G</w:t>
+      </w:r>
+      <w:r>
+        <w:t xml:space="preserve">erenciamento do </w:t>
+      </w:r>
+      <w:r>
+        <w:t>C</w:t>
+      </w:r>
+      <w:r>
+        <w:t>ronograma</w:t>
       </w:r>
       <w:r>
         <w:t xml:space="preserve"> é d</w:t>
@@ -1491,22 +1589,22 @@
     <w:p/>
     <w:p>
       <w:pPr>
-        <w:pStyle w:val="Ttulo2"/>
+        <w:pStyle w:val="Heading2"/>
       </w:pPr>
-      <w:bookmarkStart w:id="6" w:name="_Toc353749541"/>
-      <w:bookmarkStart w:id="7" w:name="_Toc404963721"/>
+      <w:bookmarkStart w:id="5" w:name="_Toc353749541"/>
+      <w:bookmarkStart w:id="6" w:name="_Toc404963721"/>
       <w:r>
         <w:t xml:space="preserve">Processos </w:t>
       </w:r>
       <w:r>
         <w:t>de cronograma</w:t>
       </w:r>
+      <w:bookmarkEnd w:id="5"/>
       <w:bookmarkEnd w:id="6"/>
-      <w:bookmarkEnd w:id="7"/>
     </w:p>
     <w:p>
       <w:pPr>
-        <w:pStyle w:val="PargrafodaLista"/>
+        <w:pStyle w:val="ListParagraph"/>
         <w:numPr>
           <w:ilvl w:val="0"/>
           <w:numId w:val="1"/>
@@ -1522,7 +1620,7 @@
     </w:p>
     <w:p>
       <w:pPr>
-        <w:pStyle w:val="PargrafodaLista"/>
+        <w:pStyle w:val="ListParagraph"/>
         <w:numPr>
           <w:ilvl w:val="1"/>
           <w:numId w:val="1"/>
@@ -1541,7 +1639,7 @@
     </w:p>
     <w:p>
       <w:pPr>
-        <w:pStyle w:val="PargrafodaLista"/>
+        <w:pStyle w:val="ListParagraph"/>
         <w:numPr>
           <w:ilvl w:val="1"/>
           <w:numId w:val="1"/>
@@ -1560,7 +1658,7 @@
     </w:p>
     <w:p>
       <w:pPr>
-        <w:pStyle w:val="PargrafodaLista"/>
+        <w:pStyle w:val="ListParagraph"/>
         <w:numPr>
           <w:ilvl w:val="0"/>
           <w:numId w:val="1"/>
@@ -1576,7 +1674,7 @@
     </w:p>
     <w:p>
       <w:pPr>
-        <w:pStyle w:val="PargrafodaLista"/>
+        <w:pStyle w:val="ListParagraph"/>
         <w:numPr>
           <w:ilvl w:val="1"/>
           <w:numId w:val="1"/>
@@ -1598,7 +1696,7 @@
     </w:p>
     <w:p>
       <w:pPr>
-        <w:pStyle w:val="PargrafodaLista"/>
+        <w:pStyle w:val="ListParagraph"/>
         <w:numPr>
           <w:ilvl w:val="1"/>
           <w:numId w:val="1"/>
@@ -1614,7 +1712,7 @@
     </w:p>
     <w:p>
       <w:pPr>
-        <w:pStyle w:val="PargrafodaLista"/>
+        <w:pStyle w:val="ListParagraph"/>
         <w:numPr>
           <w:ilvl w:val="1"/>
           <w:numId w:val="1"/>
@@ -1633,7 +1731,7 @@
     </w:p>
     <w:p>
       <w:pPr>
-        <w:pStyle w:val="PargrafodaLista"/>
+        <w:pStyle w:val="ListParagraph"/>
         <w:numPr>
           <w:ilvl w:val="0"/>
           <w:numId w:val="1"/>
@@ -1649,7 +1747,7 @@
     </w:p>
     <w:p>
       <w:pPr>
-        <w:pStyle w:val="PargrafodaLista"/>
+        <w:pStyle w:val="ListParagraph"/>
         <w:numPr>
           <w:ilvl w:val="1"/>
           <w:numId w:val="1"/>
@@ -1671,7 +1769,7 @@
     </w:p>
     <w:p>
       <w:pPr>
-        <w:pStyle w:val="PargrafodaLista"/>
+        <w:pStyle w:val="ListParagraph"/>
         <w:numPr>
           <w:ilvl w:val="1"/>
           <w:numId w:val="1"/>
@@ -1693,7 +1791,7 @@
     </w:p>
     <w:p>
       <w:pPr>
-        <w:pStyle w:val="PargrafodaLista"/>
+        <w:pStyle w:val="ListParagraph"/>
         <w:numPr>
           <w:ilvl w:val="0"/>
           <w:numId w:val="1"/>
@@ -1709,7 +1807,7 @@
     </w:p>
     <w:p>
       <w:pPr>
-        <w:pStyle w:val="PargrafodaLista"/>
+        <w:pStyle w:val="ListParagraph"/>
         <w:numPr>
           <w:ilvl w:val="1"/>
           <w:numId w:val="1"/>
@@ -1720,12 +1818,21 @@
         <w:t>Em reunião, estimar a quantidade de trabalho efetivo necessário para concluí-las</w:t>
       </w:r>
       <w:r>
-        <w:t xml:space="preserve"> os itens que compõem uma determinada tarefa.</w:t>
+        <w:t xml:space="preserve"> e</w:t>
+      </w:r>
+      <w:r>
+        <w:t xml:space="preserve"> </w:t>
+      </w:r>
+      <w:r>
+        <w:t xml:space="preserve">definir </w:t>
+      </w:r>
+      <w:r>
+        <w:t>os itens que compõem uma determinada tarefa.</w:t>
       </w:r>
     </w:p>
     <w:p>
       <w:pPr>
-        <w:pStyle w:val="PargrafodaLista"/>
+        <w:pStyle w:val="ListParagraph"/>
         <w:numPr>
           <w:ilvl w:val="1"/>
           <w:numId w:val="1"/>
@@ -1736,7 +1843,13 @@
         <w:t>Estimar a quantidade de períodos de trabalho que serão necessários para completar cada atividade</w:t>
       </w:r>
       <w:r>
-        <w:t>, desde que haja planejamento e a capacidade de resolução do certame</w:t>
+        <w:t xml:space="preserve">, </w:t>
+      </w:r>
+      <w:r>
+        <w:t>para</w:t>
+      </w:r>
+      <w:r>
+        <w:t xml:space="preserve"> que haja planejamento e a capacidade de resolução do certame</w:t>
       </w:r>
       <w:r>
         <w:t>.</w:t>
@@ -1744,7 +1857,7 @@
     </w:p>
     <w:p>
       <w:pPr>
-        <w:pStyle w:val="PargrafodaLista"/>
+        <w:pStyle w:val="ListParagraph"/>
         <w:numPr>
           <w:ilvl w:val="0"/>
           <w:numId w:val="1"/>
@@ -1760,7 +1873,7 @@
     </w:p>
     <w:p>
       <w:pPr>
-        <w:pStyle w:val="PargrafodaLista"/>
+        <w:pStyle w:val="ListParagraph"/>
         <w:numPr>
           <w:ilvl w:val="1"/>
           <w:numId w:val="1"/>
@@ -1774,7 +1887,10 @@
         <w:t>nalisar a sequência das atividades, sua duração, seus recursos e suas restrições para criar o cronograma do projeto</w:t>
       </w:r>
       <w:r>
-        <w:t>, bem como a evolução no projeto</w:t>
+        <w:t>, bem como a evolução n</w:t>
+      </w:r>
+      <w:r>
+        <w:t>este</w:t>
       </w:r>
       <w:r>
         <w:t>.</w:t>
@@ -1782,7 +1898,7 @@
     </w:p>
     <w:p>
       <w:pPr>
-        <w:pStyle w:val="PargrafodaLista"/>
+        <w:pStyle w:val="ListParagraph"/>
         <w:numPr>
           <w:ilvl w:val="0"/>
           <w:numId w:val="1"/>
@@ -1799,7 +1915,7 @@
     </w:p>
     <w:p>
       <w:pPr>
-        <w:pStyle w:val="PargrafodaLista"/>
+        <w:pStyle w:val="ListParagraph"/>
         <w:numPr>
           <w:ilvl w:val="1"/>
           <w:numId w:val="1"/>
@@ -1815,7 +1931,7 @@
     </w:p>
     <w:p>
       <w:pPr>
-        <w:pStyle w:val="PargrafodaLista"/>
+        <w:pStyle w:val="ListParagraph"/>
         <w:numPr>
           <w:ilvl w:val="1"/>
           <w:numId w:val="1"/>
@@ -1833,24 +1949,22 @@
       </w:r>
     </w:p>
     <w:p/>
-    <w:p/>
-    <w:p/>
     <w:p>
       <w:pPr>
-        <w:pStyle w:val="Ttulo2"/>
+        <w:pStyle w:val="Heading2"/>
       </w:pPr>
-      <w:bookmarkStart w:id="8" w:name="_Toc323118142"/>
-      <w:bookmarkStart w:id="9" w:name="_Toc353749542"/>
-      <w:bookmarkStart w:id="10" w:name="_Toc404963722"/>
+      <w:bookmarkStart w:id="7" w:name="_Toc323118142"/>
+      <w:bookmarkStart w:id="8" w:name="_Toc353749542"/>
+      <w:bookmarkStart w:id="9" w:name="_Toc404963722"/>
       <w:r>
         <w:t xml:space="preserve">Documentos padronizados </w:t>
       </w:r>
       <w:r>
         <w:t>do cronograma</w:t>
       </w:r>
+      <w:bookmarkEnd w:id="7"/>
       <w:bookmarkEnd w:id="8"/>
       <w:bookmarkEnd w:id="9"/>
-      <w:bookmarkEnd w:id="10"/>
     </w:p>
     <w:tbl>
       <w:tblPr>
@@ -1867,9 +1981,9 @@
         <w:tblLook w:val="01E0" w:firstRow="1" w:lastRow="1" w:firstColumn="1" w:lastColumn="1" w:noHBand="0" w:noVBand="0"/>
       </w:tblPr>
       <w:tblGrid>
-        <w:gridCol w:w="2893"/>
-        <w:gridCol w:w="4933"/>
-        <w:gridCol w:w="1850"/>
+        <w:gridCol w:w="2485"/>
+        <w:gridCol w:w="4770"/>
+        <w:gridCol w:w="2421"/>
       </w:tblGrid>
       <w:tr>
         <w:trPr>
@@ -1878,7 +1992,7 @@
         </w:trPr>
         <w:tc>
           <w:tcPr>
-            <w:tcW w:w="2893" w:type="dxa"/>
+            <w:tcW w:w="2485" w:type="dxa"/>
             <w:shd w:val="clear" w:color="auto" w:fill="DBE5F1" w:themeFill="accent1" w:themeFillTint="33"/>
             <w:vAlign w:val="center"/>
           </w:tcPr>
@@ -1899,7 +2013,7 @@
         </w:tc>
         <w:tc>
           <w:tcPr>
-            <w:tcW w:w="4933" w:type="dxa"/>
+            <w:tcW w:w="4770" w:type="dxa"/>
             <w:shd w:val="clear" w:color="auto" w:fill="DBE5F1" w:themeFill="accent1" w:themeFillTint="33"/>
             <w:vAlign w:val="center"/>
           </w:tcPr>
@@ -1920,7 +2034,7 @@
         </w:tc>
         <w:tc>
           <w:tcPr>
-            <w:tcW w:w="1850" w:type="dxa"/>
+            <w:tcW w:w="2421" w:type="dxa"/>
             <w:shd w:val="clear" w:color="auto" w:fill="DBE5F1" w:themeFill="accent1" w:themeFillTint="33"/>
             <w:vAlign w:val="center"/>
           </w:tcPr>
@@ -1947,10 +2061,11 @@
         </w:trPr>
         <w:tc>
           <w:tcPr>
-            <w:tcW w:w="2893" w:type="dxa"/>
+            <w:tcW w:w="2485" w:type="dxa"/>
           </w:tcPr>
           <w:p>
             <w:pPr>
+              <w:jc w:val="center"/>
               <w:rPr>
                 <w:rFonts w:cs="Arial"/>
                 <w:szCs w:val="20"/>
@@ -1967,7 +2082,7 @@
         </w:tc>
         <w:tc>
           <w:tcPr>
-            <w:tcW w:w="4933" w:type="dxa"/>
+            <w:tcW w:w="4770" w:type="dxa"/>
           </w:tcPr>
           <w:p>
             <w:pPr>
@@ -2019,10 +2134,11 @@
         </w:tc>
         <w:tc>
           <w:tcPr>
-            <w:tcW w:w="1850" w:type="dxa"/>
+            <w:tcW w:w="2421" w:type="dxa"/>
           </w:tcPr>
           <w:p>
             <w:pPr>
+              <w:jc w:val="center"/>
               <w:rPr>
                 <w:rFonts w:cs="Arial"/>
                 <w:szCs w:val="20"/>
@@ -2045,10 +2161,11 @@
         </w:trPr>
         <w:tc>
           <w:tcPr>
-            <w:tcW w:w="2893" w:type="dxa"/>
+            <w:tcW w:w="2485" w:type="dxa"/>
           </w:tcPr>
           <w:p>
             <w:pPr>
+              <w:jc w:val="center"/>
               <w:rPr>
                 <w:rFonts w:cs="Arial"/>
                 <w:szCs w:val="20"/>
@@ -2065,7 +2182,7 @@
         </w:tc>
         <w:tc>
           <w:tcPr>
-            <w:tcW w:w="4933" w:type="dxa"/>
+            <w:tcW w:w="4770" w:type="dxa"/>
           </w:tcPr>
           <w:p>
             <w:pPr>
@@ -2117,31 +2234,23 @@
         </w:tc>
         <w:tc>
           <w:tcPr>
-            <w:tcW w:w="1850" w:type="dxa"/>
+            <w:tcW w:w="2421" w:type="dxa"/>
           </w:tcPr>
           <w:p>
             <w:pPr>
-              <w:rPr>
-                <w:rFonts w:cs="Arial"/>
-                <w:szCs w:val="20"/>
-              </w:rPr>
-            </w:pPr>
-            <w:r>
-              <w:rPr>
-                <w:rFonts w:cs="Arial"/>
-                <w:szCs w:val="20"/>
-              </w:rPr>
-              <w:t xml:space="preserve">Bárbara dos Santos </w:t>
-            </w:r>
-            <w:proofErr w:type="spellStart"/>
-            <w:r>
-              <w:rPr>
-                <w:rFonts w:cs="Arial"/>
-                <w:szCs w:val="20"/>
-              </w:rPr>
-              <w:t>Port</w:t>
-            </w:r>
-            <w:proofErr w:type="spellEnd"/>
+              <w:jc w:val="center"/>
+              <w:rPr>
+                <w:rFonts w:cs="Arial"/>
+                <w:szCs w:val="20"/>
+              </w:rPr>
+            </w:pPr>
+            <w:r>
+              <w:rPr>
+                <w:rFonts w:cs="Arial"/>
+                <w:szCs w:val="20"/>
+              </w:rPr>
+              <w:t>Bárbara dos Santos Port</w:t>
+            </w:r>
           </w:p>
         </w:tc>
       </w:tr>
@@ -2152,10 +2261,11 @@
         </w:trPr>
         <w:tc>
           <w:tcPr>
-            <w:tcW w:w="2893" w:type="dxa"/>
+            <w:tcW w:w="2485" w:type="dxa"/>
           </w:tcPr>
           <w:p>
             <w:pPr>
+              <w:jc w:val="center"/>
               <w:rPr>
                 <w:rFonts w:cs="Arial"/>
                 <w:szCs w:val="20"/>
@@ -2172,7 +2282,7 @@
         </w:tc>
         <w:tc>
           <w:tcPr>
-            <w:tcW w:w="4933" w:type="dxa"/>
+            <w:tcW w:w="4770" w:type="dxa"/>
           </w:tcPr>
           <w:p>
             <w:pPr>
@@ -2238,10 +2348,11 @@
         </w:tc>
         <w:tc>
           <w:tcPr>
-            <w:tcW w:w="1850" w:type="dxa"/>
+            <w:tcW w:w="2421" w:type="dxa"/>
           </w:tcPr>
           <w:p>
             <w:pPr>
+              <w:jc w:val="center"/>
               <w:rPr>
                 <w:rFonts w:cs="Arial"/>
                 <w:szCs w:val="20"/>
@@ -2264,10 +2375,11 @@
         </w:trPr>
         <w:tc>
           <w:tcPr>
-            <w:tcW w:w="2893" w:type="dxa"/>
+            <w:tcW w:w="2485" w:type="dxa"/>
           </w:tcPr>
           <w:p>
             <w:pPr>
+              <w:jc w:val="center"/>
               <w:rPr>
                 <w:rFonts w:cs="Arial"/>
                 <w:szCs w:val="20"/>
@@ -2284,7 +2396,7 @@
         </w:tc>
         <w:tc>
           <w:tcPr>
-            <w:tcW w:w="4933" w:type="dxa"/>
+            <w:tcW w:w="4770" w:type="dxa"/>
           </w:tcPr>
           <w:p>
             <w:pPr>
@@ -2350,10 +2462,11 @@
         </w:tc>
         <w:tc>
           <w:tcPr>
-            <w:tcW w:w="1850" w:type="dxa"/>
+            <w:tcW w:w="2421" w:type="dxa"/>
           </w:tcPr>
           <w:p>
             <w:pPr>
+              <w:jc w:val="center"/>
               <w:rPr>
                 <w:rFonts w:cs="Arial"/>
                 <w:szCs w:val="20"/>
@@ -2376,10 +2489,11 @@
         </w:trPr>
         <w:tc>
           <w:tcPr>
-            <w:tcW w:w="2893" w:type="dxa"/>
+            <w:tcW w:w="2485" w:type="dxa"/>
           </w:tcPr>
           <w:p>
             <w:pPr>
+              <w:jc w:val="center"/>
               <w:rPr>
                 <w:rFonts w:cs="Arial"/>
                 <w:szCs w:val="20"/>
@@ -2396,7 +2510,7 @@
         </w:tc>
         <w:tc>
           <w:tcPr>
-            <w:tcW w:w="4933" w:type="dxa"/>
+            <w:tcW w:w="4770" w:type="dxa"/>
           </w:tcPr>
           <w:p>
             <w:pPr>
@@ -2462,10 +2576,11 @@
         </w:tc>
         <w:tc>
           <w:tcPr>
-            <w:tcW w:w="1850" w:type="dxa"/>
+            <w:tcW w:w="2421" w:type="dxa"/>
           </w:tcPr>
           <w:p>
             <w:pPr>
+              <w:jc w:val="center"/>
               <w:rPr>
                 <w:rFonts w:cs="Arial"/>
                 <w:szCs w:val="20"/>
@@ -2488,10 +2603,11 @@
         </w:trPr>
         <w:tc>
           <w:tcPr>
-            <w:tcW w:w="2893" w:type="dxa"/>
+            <w:tcW w:w="2485" w:type="dxa"/>
           </w:tcPr>
           <w:p>
             <w:pPr>
+              <w:jc w:val="center"/>
               <w:rPr>
                 <w:rFonts w:cs="Arial"/>
                 <w:szCs w:val="20"/>
@@ -2508,7 +2624,7 @@
         </w:tc>
         <w:tc>
           <w:tcPr>
-            <w:tcW w:w="4933" w:type="dxa"/>
+            <w:tcW w:w="4770" w:type="dxa"/>
           </w:tcPr>
           <w:p>
             <w:pPr>
@@ -2560,10 +2676,11 @@
         </w:tc>
         <w:tc>
           <w:tcPr>
-            <w:tcW w:w="1850" w:type="dxa"/>
+            <w:tcW w:w="2421" w:type="dxa"/>
           </w:tcPr>
           <w:p>
             <w:pPr>
+              <w:jc w:val="center"/>
               <w:rPr>
                 <w:rFonts w:cs="Arial"/>
                 <w:szCs w:val="20"/>
@@ -2583,23 +2700,23 @@
     <w:p/>
     <w:p>
       <w:pPr>
-        <w:pStyle w:val="Ttulo2"/>
+        <w:pStyle w:val="Heading2"/>
       </w:pPr>
-      <w:bookmarkStart w:id="11" w:name="_Toc322452413"/>
-      <w:bookmarkStart w:id="12" w:name="_Toc327554432"/>
-      <w:bookmarkStart w:id="13" w:name="_Toc353749543"/>
-      <w:bookmarkStart w:id="14" w:name="_Toc404963723"/>
+      <w:bookmarkStart w:id="10" w:name="_Toc322452413"/>
+      <w:bookmarkStart w:id="11" w:name="_Toc327554432"/>
+      <w:bookmarkStart w:id="12" w:name="_Toc353749543"/>
+      <w:bookmarkStart w:id="13" w:name="_Toc404963723"/>
       <w:r>
         <w:t>Ferramentas</w:t>
       </w:r>
+      <w:bookmarkEnd w:id="10"/>
       <w:bookmarkEnd w:id="11"/>
       <w:bookmarkEnd w:id="12"/>
       <w:bookmarkEnd w:id="13"/>
-      <w:bookmarkEnd w:id="14"/>
     </w:p>
     <w:p>
       <w:pPr>
-        <w:pStyle w:val="PargrafodaLista"/>
+        <w:pStyle w:val="ListParagraph"/>
         <w:numPr>
           <w:ilvl w:val="0"/>
           <w:numId w:val="2"/>
@@ -2611,7 +2728,10 @@
       </w:r>
       <w:proofErr w:type="spellStart"/>
       <w:r>
-        <w:t>up</w:t>
+        <w:t>U</w:t>
+      </w:r>
+      <w:r>
+        <w:t>p</w:t>
       </w:r>
       <w:proofErr w:type="spellEnd"/>
       <w:r>
@@ -2632,7 +2752,7 @@
     </w:p>
     <w:p>
       <w:pPr>
-        <w:pStyle w:val="PargrafodaLista"/>
+        <w:pStyle w:val="ListParagraph"/>
         <w:numPr>
           <w:ilvl w:val="0"/>
           <w:numId w:val="2"/>
@@ -2673,12 +2793,12 @@
     <w:p/>
     <w:p>
       <w:pPr>
-        <w:pStyle w:val="Ttulo2"/>
+        <w:pStyle w:val="Heading2"/>
       </w:pPr>
-      <w:bookmarkStart w:id="15" w:name="_Toc319340146"/>
-      <w:bookmarkStart w:id="16" w:name="_Toc323118143"/>
-      <w:bookmarkStart w:id="17" w:name="_Toc353749544"/>
-      <w:bookmarkStart w:id="18" w:name="_Toc404963724"/>
+      <w:bookmarkStart w:id="14" w:name="_Toc319340146"/>
+      <w:bookmarkStart w:id="15" w:name="_Toc323118143"/>
+      <w:bookmarkStart w:id="16" w:name="_Toc353749544"/>
+      <w:bookmarkStart w:id="17" w:name="_Toc404963724"/>
       <w:r>
         <w:t xml:space="preserve">Papéis e </w:t>
       </w:r>
@@ -2694,10 +2814,10 @@
       <w:r>
         <w:t>o Projeto</w:t>
       </w:r>
+      <w:bookmarkEnd w:id="14"/>
       <w:bookmarkEnd w:id="15"/>
       <w:bookmarkEnd w:id="16"/>
       <w:bookmarkEnd w:id="17"/>
-      <w:bookmarkEnd w:id="18"/>
     </w:p>
     <w:tbl>
       <w:tblPr>
@@ -2882,14 +3002,12 @@
               </w:rPr>
               <w:t xml:space="preserve"> na definição das </w:t>
             </w:r>
-            <w:proofErr w:type="spellStart"/>
-            <w:r>
-              <w:rPr>
-                <w:rFonts w:cs="Arial"/>
-              </w:rPr>
-              <w:t>tasks</w:t>
-            </w:r>
-            <w:proofErr w:type="spellEnd"/>
+            <w:r>
+              <w:rPr>
+                <w:rFonts w:cs="Arial"/>
+              </w:rPr>
+              <w:t>atividades</w:t>
+            </w:r>
             <w:r>
               <w:rPr>
                 <w:rFonts w:cs="Arial"/>
@@ -3153,14 +3271,12 @@
               </w:rPr>
               <w:t xml:space="preserve"> na definição das </w:t>
             </w:r>
-            <w:proofErr w:type="spellStart"/>
-            <w:r>
-              <w:rPr>
-                <w:rFonts w:cs="Arial"/>
-              </w:rPr>
-              <w:t>tasks</w:t>
-            </w:r>
-            <w:proofErr w:type="spellEnd"/>
+            <w:r>
+              <w:rPr>
+                <w:rFonts w:cs="Arial"/>
+              </w:rPr>
+              <w:t>atividades</w:t>
+            </w:r>
             <w:r>
               <w:rPr>
                 <w:rFonts w:cs="Arial"/>
@@ -3367,27 +3483,51 @@
     </w:tbl>
     <w:p>
       <w:pPr>
-        <w:pStyle w:val="Ttulo1"/>
+        <w:pStyle w:val="Heading1"/>
         <w:rPr>
           <w:u w:val="none"/>
         </w:rPr>
       </w:pPr>
-      <w:bookmarkStart w:id="19" w:name="_Toc353749545"/>
-      <w:bookmarkStart w:id="20" w:name="_Toc404963725"/>
+      <w:bookmarkStart w:id="18" w:name="_Toc353749545"/>
+      <w:bookmarkStart w:id="19" w:name="_Toc404963725"/>
       <w:r>
         <w:rPr>
           <w:u w:val="none"/>
         </w:rPr>
-        <w:t xml:space="preserve">Plano de gerenciamento </w:t>
+        <w:t xml:space="preserve">Plano de </w:t>
       </w:r>
       <w:r>
         <w:rPr>
           <w:u w:val="none"/>
         </w:rPr>
-        <w:t>do cronograma</w:t>
-      </w:r>
+        <w:t>G</w:t>
+      </w:r>
+      <w:r>
+        <w:rPr>
+          <w:u w:val="none"/>
+        </w:rPr>
+        <w:t xml:space="preserve">erenciamento </w:t>
+      </w:r>
+      <w:r>
+        <w:rPr>
+          <w:u w:val="none"/>
+        </w:rPr>
+        <w:t xml:space="preserve">do </w:t>
+      </w:r>
+      <w:r>
+        <w:rPr>
+          <w:u w:val="none"/>
+        </w:rPr>
+        <w:t>C</w:t>
+      </w:r>
+      <w:r>
+        <w:rPr>
+          <w:u w:val="none"/>
+        </w:rPr>
+        <w:t>ronograma</w:t>
+      </w:r>
+      <w:bookmarkEnd w:id="18"/>
       <w:bookmarkEnd w:id="19"/>
-      <w:bookmarkEnd w:id="20"/>
     </w:p>
     <w:p>
       <w:pPr>
@@ -3412,15 +3552,15 @@
     <w:p/>
     <w:p>
       <w:pPr>
-        <w:pStyle w:val="Ttulo2"/>
+        <w:pStyle w:val="Heading2"/>
       </w:pPr>
-      <w:bookmarkStart w:id="21" w:name="_Toc353749546"/>
-      <w:bookmarkStart w:id="22" w:name="_Toc404963726"/>
+      <w:bookmarkStart w:id="20" w:name="_Toc353749546"/>
+      <w:bookmarkStart w:id="21" w:name="_Toc404963726"/>
       <w:r>
         <w:t>Definir as Atividades</w:t>
       </w:r>
+      <w:bookmarkEnd w:id="20"/>
       <w:bookmarkEnd w:id="21"/>
-      <w:bookmarkEnd w:id="22"/>
     </w:p>
     <w:p>
       <w:pPr>
@@ -3439,15 +3579,15 @@
     <w:p/>
     <w:p>
       <w:pPr>
-        <w:pStyle w:val="Ttulo2"/>
+        <w:pStyle w:val="Heading2"/>
       </w:pPr>
-      <w:bookmarkStart w:id="23" w:name="_Toc353749547"/>
-      <w:bookmarkStart w:id="24" w:name="_Toc404963727"/>
+      <w:bookmarkStart w:id="22" w:name="_Toc353749547"/>
+      <w:bookmarkStart w:id="23" w:name="_Toc404963727"/>
       <w:r>
         <w:t>Sequenciar as Atividades</w:t>
       </w:r>
+      <w:bookmarkEnd w:id="22"/>
       <w:bookmarkEnd w:id="23"/>
-      <w:bookmarkEnd w:id="24"/>
     </w:p>
     <w:p>
       <w:pPr>
@@ -3466,15 +3606,15 @@
     <w:p/>
     <w:p>
       <w:pPr>
-        <w:pStyle w:val="Ttulo2"/>
+        <w:pStyle w:val="Heading2"/>
       </w:pPr>
-      <w:bookmarkStart w:id="25" w:name="_Toc353749548"/>
-      <w:bookmarkStart w:id="26" w:name="_Toc404963728"/>
+      <w:bookmarkStart w:id="24" w:name="_Toc353749548"/>
+      <w:bookmarkStart w:id="25" w:name="_Toc404963728"/>
       <w:r>
         <w:t>Estimar os Recursos da Atividade</w:t>
       </w:r>
+      <w:bookmarkEnd w:id="24"/>
       <w:bookmarkEnd w:id="25"/>
-      <w:bookmarkEnd w:id="26"/>
     </w:p>
     <w:p>
       <w:pPr>
@@ -3493,15 +3633,15 @@
     <w:p/>
     <w:p>
       <w:pPr>
-        <w:pStyle w:val="Ttulo2"/>
+        <w:pStyle w:val="Heading2"/>
       </w:pPr>
-      <w:bookmarkStart w:id="27" w:name="_Toc353749549"/>
-      <w:bookmarkStart w:id="28" w:name="_Toc404963729"/>
+      <w:bookmarkStart w:id="26" w:name="_Toc353749549"/>
+      <w:bookmarkStart w:id="27" w:name="_Toc404963729"/>
       <w:r>
         <w:t>Estimar a Duração da Atividade</w:t>
       </w:r>
+      <w:bookmarkEnd w:id="26"/>
       <w:bookmarkEnd w:id="27"/>
-      <w:bookmarkEnd w:id="28"/>
     </w:p>
     <w:p>
       <w:pPr>
@@ -3548,10 +3688,10 @@
     <w:p/>
     <w:p>
       <w:pPr>
-        <w:pStyle w:val="Ttulo2"/>
+        <w:pStyle w:val="Heading2"/>
       </w:pPr>
-      <w:bookmarkStart w:id="29" w:name="_Toc353749550"/>
-      <w:bookmarkStart w:id="30" w:name="_Toc404963730"/>
+      <w:bookmarkStart w:id="28" w:name="_Toc353749550"/>
+      <w:bookmarkStart w:id="29" w:name="_Toc404963730"/>
       <w:r>
         <w:t>Desenvolver o</w:t>
       </w:r>
@@ -3561,8 +3701,8 @@
       <w:r>
         <w:t>cronograma</w:t>
       </w:r>
+      <w:bookmarkEnd w:id="28"/>
       <w:bookmarkEnd w:id="29"/>
-      <w:bookmarkEnd w:id="30"/>
     </w:p>
     <w:p>
       <w:pPr>
@@ -3580,10 +3720,10 @@
     </w:p>
     <w:p>
       <w:pPr>
-        <w:pStyle w:val="Ttulo2"/>
+        <w:pStyle w:val="Heading2"/>
       </w:pPr>
-      <w:bookmarkStart w:id="31" w:name="_Toc353749551"/>
-      <w:bookmarkStart w:id="32" w:name="_Toc404963731"/>
+      <w:bookmarkStart w:id="30" w:name="_Toc353749551"/>
+      <w:bookmarkStart w:id="31" w:name="_Toc404963731"/>
       <w:r>
         <w:lastRenderedPageBreak/>
         <w:t xml:space="preserve">Controlar </w:t>
@@ -3594,8 +3734,8 @@
       <w:r>
         <w:t>cronograma</w:t>
       </w:r>
+      <w:bookmarkEnd w:id="30"/>
       <w:bookmarkEnd w:id="31"/>
-      <w:bookmarkEnd w:id="32"/>
     </w:p>
     <w:p>
       <w:pPr>
@@ -3857,7 +3997,7 @@
 </file>
 
 <file path=word/endnotes.xml><?xml version="1.0" encoding="utf-8"?>
-<w:endnotes xmlns:wpc="http://schemas.microsoft.com/office/word/2010/wordprocessingCanvas" xmlns:cx="http://schemas.microsoft.com/office/drawing/2014/chartex" xmlns:cx1="http://schemas.microsoft.com/office/drawing/2015/9/8/chartex" xmlns:cx2="http://schemas.microsoft.com/office/drawing/2015/10/21/chartex" xmlns:cx3="http://schemas.microsoft.com/office/drawing/2016/5/9/chartex" xmlns:cx4="http://schemas.microsoft.com/office/drawing/2016/5/10/chartex" xmlns:cx5="http://schemas.microsoft.com/office/drawing/2016/5/11/chartex" xmlns:cx6="http://schemas.microsoft.com/office/drawing/2016/5/12/chartex" xmlns:cx7="http://schemas.microsoft.com/office/drawing/2016/5/13/chartex" xmlns:cx8="http://schemas.microsoft.com/office/drawing/2016/5/14/chartex" xmlns:mc="http://schemas.openxmlformats.org/markup-compatibility/2006" xmlns:aink="http://schemas.microsoft.com/office/drawing/2016/ink" xmlns:am3d="http://schemas.microsoft.com/office/drawing/2017/model3d" xmlns:o="urn:schemas-microsoft-com:office:office" xmlns:r="http://schemas.openxmlformats.org/officeDocument/2006/relationships" xmlns:m="http://schemas.openxmlformats.org/officeDocument/2006/math" xmlns:v="urn:schemas-microsoft-com:vml" xmlns:wp14="http://schemas.microsoft.com/office/word/2010/wordprocessingDrawing" xmlns:wp="http://schemas.openxmlformats.org/drawingml/2006/wordprocessingDrawing" xmlns:w10="urn:schemas-microsoft-com:office:word" xmlns:w="http://schemas.openxmlformats.org/wordprocessingml/2006/main" xmlns:w14="http://schemas.microsoft.com/office/word/2010/wordml" xmlns:w15="http://schemas.microsoft.com/office/word/2012/wordml" xmlns:w16cid="http://schemas.microsoft.com/office/word/2016/wordml/cid" xmlns:w16se="http://schemas.microsoft.com/office/word/2015/wordml/symex" xmlns:wpg="http://schemas.microsoft.com/office/word/2010/wordprocessingGroup" xmlns:wpi="http://schemas.microsoft.com/office/word/2010/wordprocessingInk" xmlns:wne="http://schemas.microsoft.com/office/word/2006/wordml" xmlns:wps="http://schemas.microsoft.com/office/word/2010/wordprocessingShape" mc:Ignorable="w14 w15 w16se w16cid wp14">
+<w:endnotes xmlns:wpc="http://schemas.microsoft.com/office/word/2010/wordprocessingCanvas" xmlns:cx="http://schemas.microsoft.com/office/drawing/2014/chartex" xmlns:cx1="http://schemas.microsoft.com/office/drawing/2015/9/8/chartex" xmlns:cx2="http://schemas.microsoft.com/office/drawing/2015/10/21/chartex" xmlns:cx3="http://schemas.microsoft.com/office/drawing/2016/5/9/chartex" xmlns:cx4="http://schemas.microsoft.com/office/drawing/2016/5/10/chartex" xmlns:cx5="http://schemas.microsoft.com/office/drawing/2016/5/11/chartex" xmlns:cx6="http://schemas.microsoft.com/office/drawing/2016/5/12/chartex" xmlns:cx7="http://schemas.microsoft.com/office/drawing/2016/5/13/chartex" xmlns:cx8="http://schemas.microsoft.com/office/drawing/2016/5/14/chartex" xmlns:mc="http://schemas.openxmlformats.org/markup-compatibility/2006" xmlns:aink="http://schemas.microsoft.com/office/drawing/2016/ink" xmlns:am3d="http://schemas.microsoft.com/office/drawing/2017/model3d" xmlns:o="urn:schemas-microsoft-com:office:office" xmlns:oel="http://schemas.microsoft.com/office/2019/extlst" xmlns:r="http://schemas.openxmlformats.org/officeDocument/2006/relationships" xmlns:m="http://schemas.openxmlformats.org/officeDocument/2006/math" xmlns:v="urn:schemas-microsoft-com:vml" xmlns:wp14="http://schemas.microsoft.com/office/word/2010/wordprocessingDrawing" xmlns:wp="http://schemas.openxmlformats.org/drawingml/2006/wordprocessingDrawing" xmlns:w10="urn:schemas-microsoft-com:office:word" xmlns:w="http://schemas.openxmlformats.org/wordprocessingml/2006/main" xmlns:w14="http://schemas.microsoft.com/office/word/2010/wordml" xmlns:w15="http://schemas.microsoft.com/office/word/2012/wordml" xmlns:w16cex="http://schemas.microsoft.com/office/word/2018/wordml/cex" xmlns:w16cid="http://schemas.microsoft.com/office/word/2016/wordml/cid" xmlns:w16="http://schemas.microsoft.com/office/word/2018/wordml" xmlns:w16sdtdh="http://schemas.microsoft.com/office/word/2020/wordml/sdtdatahash" xmlns:w16se="http://schemas.microsoft.com/office/word/2015/wordml/symex" xmlns:wpg="http://schemas.microsoft.com/office/word/2010/wordprocessingGroup" xmlns:wpi="http://schemas.microsoft.com/office/word/2010/wordprocessingInk" xmlns:wne="http://schemas.microsoft.com/office/word/2006/wordml" xmlns:wps="http://schemas.microsoft.com/office/word/2010/wordprocessingShape" mc:Ignorable="w14 w15 w16se w16cid w16 w16cex w16sdtdh wp14">
   <w:endnote w:type="separator" w:id="-1">
     <w:p>
       <w:r>
@@ -3876,7 +4016,7 @@
 </file>
 
 <file path=word/footer1.xml><?xml version="1.0" encoding="utf-8"?>
-<w:ftr xmlns:wpc="http://schemas.microsoft.com/office/word/2010/wordprocessingCanvas" xmlns:cx="http://schemas.microsoft.com/office/drawing/2014/chartex" xmlns:cx1="http://schemas.microsoft.com/office/drawing/2015/9/8/chartex" xmlns:cx2="http://schemas.microsoft.com/office/drawing/2015/10/21/chartex" xmlns:cx3="http://schemas.microsoft.com/office/drawing/2016/5/9/chartex" xmlns:cx4="http://schemas.microsoft.com/office/drawing/2016/5/10/chartex" xmlns:cx5="http://schemas.microsoft.com/office/drawing/2016/5/11/chartex" xmlns:cx6="http://schemas.microsoft.com/office/drawing/2016/5/12/chartex" xmlns:cx7="http://schemas.microsoft.com/office/drawing/2016/5/13/chartex" xmlns:cx8="http://schemas.microsoft.com/office/drawing/2016/5/14/chartex" xmlns:mc="http://schemas.openxmlformats.org/markup-compatibility/2006" xmlns:aink="http://schemas.microsoft.com/office/drawing/2016/ink" xmlns:am3d="http://schemas.microsoft.com/office/drawing/2017/model3d" xmlns:o="urn:schemas-microsoft-com:office:office" xmlns:r="http://schemas.openxmlformats.org/officeDocument/2006/relationships" xmlns:m="http://schemas.openxmlformats.org/officeDocument/2006/math" xmlns:v="urn:schemas-microsoft-com:vml" xmlns:wp14="http://schemas.microsoft.com/office/word/2010/wordprocessingDrawing" xmlns:wp="http://schemas.openxmlformats.org/drawingml/2006/wordprocessingDrawing" xmlns:w10="urn:schemas-microsoft-com:office:word" xmlns:w="http://schemas.openxmlformats.org/wordprocessingml/2006/main" xmlns:w14="http://schemas.microsoft.com/office/word/2010/wordml" xmlns:w15="http://schemas.microsoft.com/office/word/2012/wordml" xmlns:w16cid="http://schemas.microsoft.com/office/word/2016/wordml/cid" xmlns:w16se="http://schemas.microsoft.com/office/word/2015/wordml/symex" xmlns:wpg="http://schemas.microsoft.com/office/word/2010/wordprocessingGroup" xmlns:wpi="http://schemas.microsoft.com/office/word/2010/wordprocessingInk" xmlns:wne="http://schemas.microsoft.com/office/word/2006/wordml" xmlns:wps="http://schemas.microsoft.com/office/word/2010/wordprocessingShape" mc:Ignorable="w14 w15 w16se w16cid wp14">
+<w:ftr xmlns:wpc="http://schemas.microsoft.com/office/word/2010/wordprocessingCanvas" xmlns:cx="http://schemas.microsoft.com/office/drawing/2014/chartex" xmlns:cx1="http://schemas.microsoft.com/office/drawing/2015/9/8/chartex" xmlns:cx2="http://schemas.microsoft.com/office/drawing/2015/10/21/chartex" xmlns:cx3="http://schemas.microsoft.com/office/drawing/2016/5/9/chartex" xmlns:cx4="http://schemas.microsoft.com/office/drawing/2016/5/10/chartex" xmlns:cx5="http://schemas.microsoft.com/office/drawing/2016/5/11/chartex" xmlns:cx6="http://schemas.microsoft.com/office/drawing/2016/5/12/chartex" xmlns:cx7="http://schemas.microsoft.com/office/drawing/2016/5/13/chartex" xmlns:cx8="http://schemas.microsoft.com/office/drawing/2016/5/14/chartex" xmlns:mc="http://schemas.openxmlformats.org/markup-compatibility/2006" xmlns:aink="http://schemas.microsoft.com/office/drawing/2016/ink" xmlns:am3d="http://schemas.microsoft.com/office/drawing/2017/model3d" xmlns:o="urn:schemas-microsoft-com:office:office" xmlns:oel="http://schemas.microsoft.com/office/2019/extlst" xmlns:r="http://schemas.openxmlformats.org/officeDocument/2006/relationships" xmlns:m="http://schemas.openxmlformats.org/officeDocument/2006/math" xmlns:v="urn:schemas-microsoft-com:vml" xmlns:wp14="http://schemas.microsoft.com/office/word/2010/wordprocessingDrawing" xmlns:wp="http://schemas.openxmlformats.org/drawingml/2006/wordprocessingDrawing" xmlns:w10="urn:schemas-microsoft-com:office:word" xmlns:w="http://schemas.openxmlformats.org/wordprocessingml/2006/main" xmlns:w14="http://schemas.microsoft.com/office/word/2010/wordml" xmlns:w15="http://schemas.microsoft.com/office/word/2012/wordml" xmlns:w16cex="http://schemas.microsoft.com/office/word/2018/wordml/cex" xmlns:w16cid="http://schemas.microsoft.com/office/word/2016/wordml/cid" xmlns:w16="http://schemas.microsoft.com/office/word/2018/wordml" xmlns:w16sdtdh="http://schemas.microsoft.com/office/word/2020/wordml/sdtdatahash" xmlns:w16se="http://schemas.microsoft.com/office/word/2015/wordml/symex" xmlns:wpg="http://schemas.microsoft.com/office/word/2010/wordprocessingGroup" xmlns:wpi="http://schemas.microsoft.com/office/word/2010/wordprocessingInk" xmlns:wne="http://schemas.microsoft.com/office/word/2006/wordml" xmlns:wps="http://schemas.microsoft.com/office/word/2010/wordprocessingShape" mc:Ignorable="w14 w15 w16se w16cid w16 w16cex w16sdtdh wp14">
   <w:tbl>
     <w:tblPr>
       <w:tblW w:w="9677" w:type="dxa"/>
@@ -3901,7 +4041,7 @@
         </w:tcPr>
         <w:p>
           <w:pPr>
-            <w:pStyle w:val="Rodap"/>
+            <w:pStyle w:val="Footer"/>
             <w:spacing w:before="120" w:after="120"/>
             <w:rPr>
               <w:color w:val="244061" w:themeColor="accent1" w:themeShade="80"/>
@@ -3930,7 +4070,7 @@
               <w:noProof/>
               <w:color w:val="244061" w:themeColor="accent1" w:themeShade="80"/>
             </w:rPr>
-            <w:t>cronograma_ehSoja</w:t>
+            <w:t>cronograma_ehSoja.docx</w:t>
           </w:r>
           <w:r>
             <w:rPr>
@@ -3947,7 +4087,7 @@
         </w:tcPr>
         <w:p>
           <w:pPr>
-            <w:pStyle w:val="Rodap"/>
+            <w:pStyle w:val="Footer"/>
             <w:spacing w:before="120" w:after="120"/>
             <w:jc w:val="right"/>
             <w:rPr>
@@ -4055,7 +4195,6 @@
           <w:dataBinding w:prefixMappings="xmlns:ns0='http://schemas.openxmlformats.org/officeDocument/2006/extended-properties' " w:xpath="/ns0:Properties[1]/ns0:Company[1]" w:storeItemID="{6668398D-A668-4E3E-A5EB-62B293D839F1}"/>
           <w:text/>
         </w:sdtPr>
-        <w:sdtEndPr/>
         <w:sdtContent>
           <w:tc>
             <w:tcPr>
@@ -4064,7 +4203,7 @@
             </w:tcPr>
             <w:p>
               <w:pPr>
-                <w:pStyle w:val="Rodap"/>
+                <w:pStyle w:val="Footer"/>
                 <w:spacing w:before="120" w:after="120"/>
                 <w:rPr>
                   <w:color w:val="244061" w:themeColor="accent1" w:themeShade="80"/>
@@ -4087,7 +4226,7 @@
         </w:tcPr>
         <w:p>
           <w:pPr>
-            <w:pStyle w:val="Rodap"/>
+            <w:pStyle w:val="Footer"/>
             <w:spacing w:before="120" w:after="120"/>
             <w:jc w:val="right"/>
             <w:rPr>
@@ -4108,14 +4247,14 @@
   </w:tbl>
   <w:p>
     <w:pPr>
-      <w:pStyle w:val="Rodap"/>
+      <w:pStyle w:val="Footer"/>
     </w:pPr>
   </w:p>
 </w:ftr>
 </file>
 
 <file path=word/footnotes.xml><?xml version="1.0" encoding="utf-8"?>
-<w:footnotes xmlns:wpc="http://schemas.microsoft.com/office/word/2010/wordprocessingCanvas" xmlns:cx="http://schemas.microsoft.com/office/drawing/2014/chartex" xmlns:cx1="http://schemas.microsoft.com/office/drawing/2015/9/8/chartex" xmlns:cx2="http://schemas.microsoft.com/office/drawing/2015/10/21/chartex" xmlns:cx3="http://schemas.microsoft.com/office/drawing/2016/5/9/chartex" xmlns:cx4="http://schemas.microsoft.com/office/drawing/2016/5/10/chartex" xmlns:cx5="http://schemas.microsoft.com/office/drawing/2016/5/11/chartex" xmlns:cx6="http://schemas.microsoft.com/office/drawing/2016/5/12/chartex" xmlns:cx7="http://schemas.microsoft.com/office/drawing/2016/5/13/chartex" xmlns:cx8="http://schemas.microsoft.com/office/drawing/2016/5/14/chartex" xmlns:mc="http://schemas.openxmlformats.org/markup-compatibility/2006" xmlns:aink="http://schemas.microsoft.com/office/drawing/2016/ink" xmlns:am3d="http://schemas.microsoft.com/office/drawing/2017/model3d" xmlns:o="urn:schemas-microsoft-com:office:office" xmlns:r="http://schemas.openxmlformats.org/officeDocument/2006/relationships" xmlns:m="http://schemas.openxmlformats.org/officeDocument/2006/math" xmlns:v="urn:schemas-microsoft-com:vml" xmlns:wp14="http://schemas.microsoft.com/office/word/2010/wordprocessingDrawing" xmlns:wp="http://schemas.openxmlformats.org/drawingml/2006/wordprocessingDrawing" xmlns:w10="urn:schemas-microsoft-com:office:word" xmlns:w="http://schemas.openxmlformats.org/wordprocessingml/2006/main" xmlns:w14="http://schemas.microsoft.com/office/word/2010/wordml" xmlns:w15="http://schemas.microsoft.com/office/word/2012/wordml" xmlns:w16cid="http://schemas.microsoft.com/office/word/2016/wordml/cid" xmlns:w16se="http://schemas.microsoft.com/office/word/2015/wordml/symex" xmlns:wpg="http://schemas.microsoft.com/office/word/2010/wordprocessingGroup" xmlns:wpi="http://schemas.microsoft.com/office/word/2010/wordprocessingInk" xmlns:wne="http://schemas.microsoft.com/office/word/2006/wordml" xmlns:wps="http://schemas.microsoft.com/office/word/2010/wordprocessingShape" mc:Ignorable="w14 w15 w16se w16cid wp14">
+<w:footnotes xmlns:wpc="http://schemas.microsoft.com/office/word/2010/wordprocessingCanvas" xmlns:cx="http://schemas.microsoft.com/office/drawing/2014/chartex" xmlns:cx1="http://schemas.microsoft.com/office/drawing/2015/9/8/chartex" xmlns:cx2="http://schemas.microsoft.com/office/drawing/2015/10/21/chartex" xmlns:cx3="http://schemas.microsoft.com/office/drawing/2016/5/9/chartex" xmlns:cx4="http://schemas.microsoft.com/office/drawing/2016/5/10/chartex" xmlns:cx5="http://schemas.microsoft.com/office/drawing/2016/5/11/chartex" xmlns:cx6="http://schemas.microsoft.com/office/drawing/2016/5/12/chartex" xmlns:cx7="http://schemas.microsoft.com/office/drawing/2016/5/13/chartex" xmlns:cx8="http://schemas.microsoft.com/office/drawing/2016/5/14/chartex" xmlns:mc="http://schemas.openxmlformats.org/markup-compatibility/2006" xmlns:aink="http://schemas.microsoft.com/office/drawing/2016/ink" xmlns:am3d="http://schemas.microsoft.com/office/drawing/2017/model3d" xmlns:o="urn:schemas-microsoft-com:office:office" xmlns:oel="http://schemas.microsoft.com/office/2019/extlst" xmlns:r="http://schemas.openxmlformats.org/officeDocument/2006/relationships" xmlns:m="http://schemas.openxmlformats.org/officeDocument/2006/math" xmlns:v="urn:schemas-microsoft-com:vml" xmlns:wp14="http://schemas.microsoft.com/office/word/2010/wordprocessingDrawing" xmlns:wp="http://schemas.openxmlformats.org/drawingml/2006/wordprocessingDrawing" xmlns:w10="urn:schemas-microsoft-com:office:word" xmlns:w="http://schemas.openxmlformats.org/wordprocessingml/2006/main" xmlns:w14="http://schemas.microsoft.com/office/word/2010/wordml" xmlns:w15="http://schemas.microsoft.com/office/word/2012/wordml" xmlns:w16cex="http://schemas.microsoft.com/office/word/2018/wordml/cex" xmlns:w16cid="http://schemas.microsoft.com/office/word/2016/wordml/cid" xmlns:w16="http://schemas.microsoft.com/office/word/2018/wordml" xmlns:w16sdtdh="http://schemas.microsoft.com/office/word/2020/wordml/sdtdatahash" xmlns:w16se="http://schemas.microsoft.com/office/word/2015/wordml/symex" xmlns:wpg="http://schemas.microsoft.com/office/word/2010/wordprocessingGroup" xmlns:wpi="http://schemas.microsoft.com/office/word/2010/wordprocessingInk" xmlns:wne="http://schemas.microsoft.com/office/word/2006/wordml" xmlns:wps="http://schemas.microsoft.com/office/word/2010/wordprocessingShape" mc:Ignorable="w14 w15 w16se w16cid w16 w16cex w16sdtdh wp14">
   <w:footnote w:type="separator" w:id="-1">
     <w:p>
       <w:r>
@@ -4134,10 +4273,10 @@
 </file>
 
 <file path=word/header1.xml><?xml version="1.0" encoding="utf-8"?>
-<w:hdr xmlns:wpc="http://schemas.microsoft.com/office/word/2010/wordprocessingCanvas" xmlns:cx="http://schemas.microsoft.com/office/drawing/2014/chartex" xmlns:cx1="http://schemas.microsoft.com/office/drawing/2015/9/8/chartex" xmlns:cx2="http://schemas.microsoft.com/office/drawing/2015/10/21/chartex" xmlns:cx3="http://schemas.microsoft.com/office/drawing/2016/5/9/chartex" xmlns:cx4="http://schemas.microsoft.com/office/drawing/2016/5/10/chartex" xmlns:cx5="http://schemas.microsoft.com/office/drawing/2016/5/11/chartex" xmlns:cx6="http://schemas.microsoft.com/office/drawing/2016/5/12/chartex" xmlns:cx7="http://schemas.microsoft.com/office/drawing/2016/5/13/chartex" xmlns:cx8="http://schemas.microsoft.com/office/drawing/2016/5/14/chartex" xmlns:mc="http://schemas.openxmlformats.org/markup-compatibility/2006" xmlns:aink="http://schemas.microsoft.com/office/drawing/2016/ink" xmlns:am3d="http://schemas.microsoft.com/office/drawing/2017/model3d" xmlns:o="urn:schemas-microsoft-com:office:office" xmlns:r="http://schemas.openxmlformats.org/officeDocument/2006/relationships" xmlns:m="http://schemas.openxmlformats.org/officeDocument/2006/math" xmlns:v="urn:schemas-microsoft-com:vml" xmlns:wp14="http://schemas.microsoft.com/office/word/2010/wordprocessingDrawing" xmlns:wp="http://schemas.openxmlformats.org/drawingml/2006/wordprocessingDrawing" xmlns:w10="urn:schemas-microsoft-com:office:word" xmlns:w="http://schemas.openxmlformats.org/wordprocessingml/2006/main" xmlns:w14="http://schemas.microsoft.com/office/word/2010/wordml" xmlns:w15="http://schemas.microsoft.com/office/word/2012/wordml" xmlns:w16cid="http://schemas.microsoft.com/office/word/2016/wordml/cid" xmlns:w16se="http://schemas.microsoft.com/office/word/2015/wordml/symex" xmlns:wpg="http://schemas.microsoft.com/office/word/2010/wordprocessingGroup" xmlns:wpi="http://schemas.microsoft.com/office/word/2010/wordprocessingInk" xmlns:wne="http://schemas.microsoft.com/office/word/2006/wordml" xmlns:wps="http://schemas.microsoft.com/office/word/2010/wordprocessingShape" mc:Ignorable="w14 w15 w16se w16cid wp14">
+<w:hdr xmlns:wpc="http://schemas.microsoft.com/office/word/2010/wordprocessingCanvas" xmlns:cx="http://schemas.microsoft.com/office/drawing/2014/chartex" xmlns:cx1="http://schemas.microsoft.com/office/drawing/2015/9/8/chartex" xmlns:cx2="http://schemas.microsoft.com/office/drawing/2015/10/21/chartex" xmlns:cx3="http://schemas.microsoft.com/office/drawing/2016/5/9/chartex" xmlns:cx4="http://schemas.microsoft.com/office/drawing/2016/5/10/chartex" xmlns:cx5="http://schemas.microsoft.com/office/drawing/2016/5/11/chartex" xmlns:cx6="http://schemas.microsoft.com/office/drawing/2016/5/12/chartex" xmlns:cx7="http://schemas.microsoft.com/office/drawing/2016/5/13/chartex" xmlns:cx8="http://schemas.microsoft.com/office/drawing/2016/5/14/chartex" xmlns:mc="http://schemas.openxmlformats.org/markup-compatibility/2006" xmlns:aink="http://schemas.microsoft.com/office/drawing/2016/ink" xmlns:am3d="http://schemas.microsoft.com/office/drawing/2017/model3d" xmlns:o="urn:schemas-microsoft-com:office:office" xmlns:oel="http://schemas.microsoft.com/office/2019/extlst" xmlns:r="http://schemas.openxmlformats.org/officeDocument/2006/relationships" xmlns:m="http://schemas.openxmlformats.org/officeDocument/2006/math" xmlns:v="urn:schemas-microsoft-com:vml" xmlns:wp14="http://schemas.microsoft.com/office/word/2010/wordprocessingDrawing" xmlns:wp="http://schemas.openxmlformats.org/drawingml/2006/wordprocessingDrawing" xmlns:w10="urn:schemas-microsoft-com:office:word" xmlns:w="http://schemas.openxmlformats.org/wordprocessingml/2006/main" xmlns:w14="http://schemas.microsoft.com/office/word/2010/wordml" xmlns:w15="http://schemas.microsoft.com/office/word/2012/wordml" xmlns:w16cex="http://schemas.microsoft.com/office/word/2018/wordml/cex" xmlns:w16cid="http://schemas.microsoft.com/office/word/2016/wordml/cid" xmlns:w16="http://schemas.microsoft.com/office/word/2018/wordml" xmlns:w16sdtdh="http://schemas.microsoft.com/office/word/2020/wordml/sdtdatahash" xmlns:w16se="http://schemas.microsoft.com/office/word/2015/wordml/symex" xmlns:wpg="http://schemas.microsoft.com/office/word/2010/wordprocessingGroup" xmlns:wpi="http://schemas.microsoft.com/office/word/2010/wordprocessingInk" xmlns:wne="http://schemas.microsoft.com/office/word/2006/wordml" xmlns:wps="http://schemas.microsoft.com/office/word/2010/wordprocessingShape" mc:Ignorable="w14 w15 w16se w16cid w16 w16cex w16sdtdh wp14">
   <w:tbl>
     <w:tblPr>
-      <w:tblStyle w:val="Tabelacomgrade"/>
+      <w:tblStyle w:val="TableGrid"/>
       <w:tblW w:w="8448" w:type="dxa"/>
       <w:jc w:val="center"/>
       <w:tblLayout w:type="fixed"/>
@@ -4159,7 +4298,7 @@
         </w:tcPr>
         <w:p>
           <w:pPr>
-            <w:pStyle w:val="Cabealho"/>
+            <w:pStyle w:val="Header"/>
             <w:jc w:val="center"/>
             <w:rPr>
               <w:sz w:val="22"/>
@@ -4248,7 +4387,7 @@
         </w:tcPr>
         <w:p>
           <w:pPr>
-            <w:pStyle w:val="Cabealho"/>
+            <w:pStyle w:val="Header"/>
             <w:jc w:val="center"/>
             <w:rPr>
               <w:sz w:val="22"/>
@@ -4274,7 +4413,7 @@
         </w:tcPr>
         <w:p>
           <w:pPr>
-            <w:pStyle w:val="Cabealho"/>
+            <w:pStyle w:val="Header"/>
             <w:rPr>
               <w:b/>
               <w:sz w:val="22"/>
@@ -4287,14 +4426,14 @@
   </w:tbl>
   <w:p>
     <w:pPr>
-      <w:pStyle w:val="Cabealho"/>
+      <w:pStyle w:val="Header"/>
     </w:pPr>
   </w:p>
 </w:hdr>
 </file>
 
 <file path=word/numbering.xml><?xml version="1.0" encoding="utf-8"?>
-<w:numbering xmlns:wpc="http://schemas.microsoft.com/office/word/2010/wordprocessingCanvas" xmlns:cx="http://schemas.microsoft.com/office/drawing/2014/chartex" xmlns:cx1="http://schemas.microsoft.com/office/drawing/2015/9/8/chartex" xmlns:cx2="http://schemas.microsoft.com/office/drawing/2015/10/21/chartex" xmlns:cx3="http://schemas.microsoft.com/office/drawing/2016/5/9/chartex" xmlns:cx4="http://schemas.microsoft.com/office/drawing/2016/5/10/chartex" xmlns:cx5="http://schemas.microsoft.com/office/drawing/2016/5/11/chartex" xmlns:cx6="http://schemas.microsoft.com/office/drawing/2016/5/12/chartex" xmlns:cx7="http://schemas.microsoft.com/office/drawing/2016/5/13/chartex" xmlns:cx8="http://schemas.microsoft.com/office/drawing/2016/5/14/chartex" xmlns:mc="http://schemas.openxmlformats.org/markup-compatibility/2006" xmlns:aink="http://schemas.microsoft.com/office/drawing/2016/ink" xmlns:am3d="http://schemas.microsoft.com/office/drawing/2017/model3d" xmlns:o="urn:schemas-microsoft-com:office:office" xmlns:r="http://schemas.openxmlformats.org/officeDocument/2006/relationships" xmlns:m="http://schemas.openxmlformats.org/officeDocument/2006/math" xmlns:v="urn:schemas-microsoft-com:vml" xmlns:wp14="http://schemas.microsoft.com/office/word/2010/wordprocessingDrawing" xmlns:wp="http://schemas.openxmlformats.org/drawingml/2006/wordprocessingDrawing" xmlns:w10="urn:schemas-microsoft-com:office:word" xmlns:w="http://schemas.openxmlformats.org/wordprocessingml/2006/main" xmlns:w14="http://schemas.microsoft.com/office/word/2010/wordml" xmlns:w15="http://schemas.microsoft.com/office/word/2012/wordml" xmlns:w16cid="http://schemas.microsoft.com/office/word/2016/wordml/cid" xmlns:w16se="http://schemas.microsoft.com/office/word/2015/wordml/symex" xmlns:wpg="http://schemas.microsoft.com/office/word/2010/wordprocessingGroup" xmlns:wpi="http://schemas.microsoft.com/office/word/2010/wordprocessingInk" xmlns:wne="http://schemas.microsoft.com/office/word/2006/wordml" xmlns:wps="http://schemas.microsoft.com/office/word/2010/wordprocessingShape" mc:Ignorable="w14 w15 w16se w16cid wp14">
+<w:numbering xmlns:wpc="http://schemas.microsoft.com/office/word/2010/wordprocessingCanvas" xmlns:cx="http://schemas.microsoft.com/office/drawing/2014/chartex" xmlns:cx1="http://schemas.microsoft.com/office/drawing/2015/9/8/chartex" xmlns:cx2="http://schemas.microsoft.com/office/drawing/2015/10/21/chartex" xmlns:cx3="http://schemas.microsoft.com/office/drawing/2016/5/9/chartex" xmlns:cx4="http://schemas.microsoft.com/office/drawing/2016/5/10/chartex" xmlns:cx5="http://schemas.microsoft.com/office/drawing/2016/5/11/chartex" xmlns:cx6="http://schemas.microsoft.com/office/drawing/2016/5/12/chartex" xmlns:cx7="http://schemas.microsoft.com/office/drawing/2016/5/13/chartex" xmlns:cx8="http://schemas.microsoft.com/office/drawing/2016/5/14/chartex" xmlns:mc="http://schemas.openxmlformats.org/markup-compatibility/2006" xmlns:aink="http://schemas.microsoft.com/office/drawing/2016/ink" xmlns:am3d="http://schemas.microsoft.com/office/drawing/2017/model3d" xmlns:o="urn:schemas-microsoft-com:office:office" xmlns:oel="http://schemas.microsoft.com/office/2019/extlst" xmlns:r="http://schemas.openxmlformats.org/officeDocument/2006/relationships" xmlns:m="http://schemas.openxmlformats.org/officeDocument/2006/math" xmlns:v="urn:schemas-microsoft-com:vml" xmlns:wp14="http://schemas.microsoft.com/office/word/2010/wordprocessingDrawing" xmlns:wp="http://schemas.openxmlformats.org/drawingml/2006/wordprocessingDrawing" xmlns:w10="urn:schemas-microsoft-com:office:word" xmlns:w="http://schemas.openxmlformats.org/wordprocessingml/2006/main" xmlns:w14="http://schemas.microsoft.com/office/word/2010/wordml" xmlns:w15="http://schemas.microsoft.com/office/word/2012/wordml" xmlns:w16cex="http://schemas.microsoft.com/office/word/2018/wordml/cex" xmlns:w16cid="http://schemas.microsoft.com/office/word/2016/wordml/cid" xmlns:w16="http://schemas.microsoft.com/office/word/2018/wordml" xmlns:w16sdtdh="http://schemas.microsoft.com/office/word/2020/wordml/sdtdatahash" xmlns:w16se="http://schemas.microsoft.com/office/word/2015/wordml/symex" xmlns:wpg="http://schemas.microsoft.com/office/word/2010/wordprocessingGroup" xmlns:wpi="http://schemas.microsoft.com/office/word/2010/wordprocessingInk" xmlns:wne="http://schemas.microsoft.com/office/word/2006/wordml" xmlns:wps="http://schemas.microsoft.com/office/word/2010/wordprocessingShape" mc:Ignorable="w14 w15 w16se w16cid w16 w16cex w16sdtdh wp14">
   <w:abstractNum w:abstractNumId="0" w15:restartNumberingAfterBreak="0">
     <w:nsid w:val="2C9A4B1D"/>
     <w:multiLevelType w:val="hybridMultilevel"/>
@@ -4467,17 +4606,17 @@
       </w:pPr>
     </w:lvl>
   </w:abstractNum>
-  <w:num w:numId="1">
+  <w:num w:numId="1" w16cid:durableId="1228496636">
     <w:abstractNumId w:val="1"/>
   </w:num>
-  <w:num w:numId="2">
+  <w:num w:numId="2" w16cid:durableId="1837452255">
     <w:abstractNumId w:val="0"/>
   </w:num>
 </w:numbering>
 </file>
 
 <file path=word/styles.xml><?xml version="1.0" encoding="utf-8"?>
-<w:styles xmlns:mc="http://schemas.openxmlformats.org/markup-compatibility/2006" xmlns:r="http://schemas.openxmlformats.org/officeDocument/2006/relationships" xmlns:w="http://schemas.openxmlformats.org/wordprocessingml/2006/main" xmlns:w14="http://schemas.microsoft.com/office/word/2010/wordml" xmlns:w15="http://schemas.microsoft.com/office/word/2012/wordml" xmlns:w16cid="http://schemas.microsoft.com/office/word/2016/wordml/cid" xmlns:w16se="http://schemas.microsoft.com/office/word/2015/wordml/symex" mc:Ignorable="w14 w15 w16se w16cid">
+<w:styles xmlns:mc="http://schemas.openxmlformats.org/markup-compatibility/2006" xmlns:r="http://schemas.openxmlformats.org/officeDocument/2006/relationships" xmlns:w="http://schemas.openxmlformats.org/wordprocessingml/2006/main" xmlns:w14="http://schemas.microsoft.com/office/word/2010/wordml" xmlns:w15="http://schemas.microsoft.com/office/word/2012/wordml" xmlns:w16cex="http://schemas.microsoft.com/office/word/2018/wordml/cex" xmlns:w16cid="http://schemas.microsoft.com/office/word/2016/wordml/cid" xmlns:w16="http://schemas.microsoft.com/office/word/2018/wordml" xmlns:w16sdtdh="http://schemas.microsoft.com/office/word/2020/wordml/sdtdatahash" xmlns:w16se="http://schemas.microsoft.com/office/word/2015/wordml/symex" mc:Ignorable="w14 w15 w16se w16cid w16 w16cex w16sdtdh">
   <w:docDefaults>
     <w:rPrDefault>
       <w:rPr>
@@ -4493,7 +4632,7 @@
       </w:pPr>
     </w:pPrDefault>
   </w:docDefaults>
-  <w:latentStyles w:defLockedState="0" w:defUIPriority="99" w:defSemiHidden="0" w:defUnhideWhenUsed="0" w:defQFormat="0" w:count="375">
+  <w:latentStyles w:defLockedState="0" w:defUIPriority="99" w:defSemiHidden="0" w:defUnhideWhenUsed="0" w:defQFormat="0" w:count="376">
     <w:lsdException w:name="Normal" w:uiPriority="0" w:qFormat="1"/>
     <w:lsdException w:name="heading 1" w:uiPriority="9" w:qFormat="1"/>
     <w:lsdException w:name="heading 2" w:semiHidden="1" w:uiPriority="9" w:unhideWhenUsed="1" w:qFormat="1"/>
@@ -4869,6 +5008,7 @@
     <w:lsdException w:name="Smart Hyperlink" w:semiHidden="1" w:unhideWhenUsed="1"/>
     <w:lsdException w:name="Hashtag" w:semiHidden="1" w:unhideWhenUsed="1"/>
     <w:lsdException w:name="Unresolved Mention" w:semiHidden="1" w:unhideWhenUsed="1"/>
+    <w:lsdException w:name="Smart Link" w:semiHidden="1" w:unhideWhenUsed="1"/>
   </w:latentStyles>
   <w:style w:type="paragraph" w:default="1" w:styleId="Normal">
     <w:name w:val="Normal"/>
@@ -4881,11 +5021,11 @@
       <w:rFonts w:ascii="Calibri" w:hAnsi="Calibri"/>
     </w:rPr>
   </w:style>
-  <w:style w:type="paragraph" w:styleId="Ttulo1">
+  <w:style w:type="paragraph" w:styleId="Heading1">
     <w:name w:val="heading 1"/>
     <w:basedOn w:val="Normal"/>
     <w:next w:val="Normal"/>
-    <w:link w:val="Ttulo1Char"/>
+    <w:link w:val="Heading1Char"/>
     <w:uiPriority w:val="9"/>
     <w:qFormat/>
     <w:rsid w:val="00980543"/>
@@ -4905,11 +5045,11 @@
       <w:u w:val="single"/>
     </w:rPr>
   </w:style>
-  <w:style w:type="paragraph" w:styleId="Ttulo2">
+  <w:style w:type="paragraph" w:styleId="Heading2">
     <w:name w:val="heading 2"/>
     <w:basedOn w:val="Normal"/>
     <w:next w:val="Normal"/>
-    <w:link w:val="Ttulo2Char"/>
+    <w:link w:val="Heading2Char"/>
     <w:autoRedefine/>
     <w:uiPriority w:val="9"/>
     <w:unhideWhenUsed/>
@@ -4930,11 +5070,11 @@
       <w:szCs w:val="26"/>
     </w:rPr>
   </w:style>
-  <w:style w:type="paragraph" w:styleId="Ttulo3">
+  <w:style w:type="paragraph" w:styleId="Heading3">
     <w:name w:val="heading 3"/>
     <w:basedOn w:val="Normal"/>
     <w:next w:val="Normal"/>
-    <w:link w:val="Ttulo3Char"/>
+    <w:link w:val="Heading3Char"/>
     <w:uiPriority w:val="9"/>
     <w:unhideWhenUsed/>
     <w:qFormat/>
@@ -4953,13 +5093,13 @@
       <w:sz w:val="28"/>
     </w:rPr>
   </w:style>
-  <w:style w:type="character" w:default="1" w:styleId="Fontepargpadro">
+  <w:style w:type="character" w:default="1" w:styleId="DefaultParagraphFont">
     <w:name w:val="Default Paragraph Font"/>
     <w:uiPriority w:val="1"/>
     <w:semiHidden/>
     <w:unhideWhenUsed/>
   </w:style>
-  <w:style w:type="table" w:default="1" w:styleId="Tabelanormal">
+  <w:style w:type="table" w:default="1" w:styleId="TableNormal">
     <w:name w:val="Normal Table"/>
     <w:uiPriority w:val="99"/>
     <w:semiHidden/>
@@ -4974,16 +5114,16 @@
       </w:tblCellMar>
     </w:tblPr>
   </w:style>
-  <w:style w:type="numbering" w:default="1" w:styleId="Semlista">
+  <w:style w:type="numbering" w:default="1" w:styleId="NoList">
     <w:name w:val="No List"/>
     <w:uiPriority w:val="99"/>
     <w:semiHidden/>
     <w:unhideWhenUsed/>
   </w:style>
-  <w:style w:type="paragraph" w:styleId="Cabealho">
+  <w:style w:type="paragraph" w:styleId="Header">
     <w:name w:val="header"/>
     <w:basedOn w:val="Normal"/>
-    <w:link w:val="CabealhoChar"/>
+    <w:link w:val="HeaderChar"/>
     <w:unhideWhenUsed/>
     <w:rsid w:val="005E1593"/>
     <w:pPr>
@@ -4993,17 +5133,17 @@
       </w:tabs>
     </w:pPr>
   </w:style>
-  <w:style w:type="character" w:customStyle="1" w:styleId="CabealhoChar">
-    <w:name w:val="Cabeçalho Char"/>
-    <w:basedOn w:val="Fontepargpadro"/>
-    <w:link w:val="Cabealho"/>
+  <w:style w:type="character" w:customStyle="1" w:styleId="HeaderChar">
+    <w:name w:val="Header Char"/>
+    <w:basedOn w:val="DefaultParagraphFont"/>
+    <w:link w:val="Header"/>
     <w:uiPriority w:val="99"/>
     <w:rsid w:val="005E1593"/>
   </w:style>
-  <w:style w:type="paragraph" w:styleId="Rodap">
+  <w:style w:type="paragraph" w:styleId="Footer">
     <w:name w:val="footer"/>
     <w:basedOn w:val="Normal"/>
-    <w:link w:val="RodapChar"/>
+    <w:link w:val="FooterChar"/>
     <w:unhideWhenUsed/>
     <w:rsid w:val="005E1593"/>
     <w:pPr>
@@ -5013,16 +5153,16 @@
       </w:tabs>
     </w:pPr>
   </w:style>
-  <w:style w:type="character" w:customStyle="1" w:styleId="RodapChar">
-    <w:name w:val="Rodapé Char"/>
-    <w:basedOn w:val="Fontepargpadro"/>
-    <w:link w:val="Rodap"/>
+  <w:style w:type="character" w:customStyle="1" w:styleId="FooterChar">
+    <w:name w:val="Footer Char"/>
+    <w:basedOn w:val="DefaultParagraphFont"/>
+    <w:link w:val="Footer"/>
     <w:uiPriority w:val="99"/>
     <w:rsid w:val="005E1593"/>
   </w:style>
   <w:style w:type="paragraph" w:customStyle="1" w:styleId="Descrio">
     <w:name w:val="Descrição"/>
-    <w:basedOn w:val="Cabealho"/>
+    <w:basedOn w:val="Header"/>
     <w:rsid w:val="005E1593"/>
     <w:pPr>
       <w:tabs>
@@ -5039,9 +5179,9 @@
       <w:lang w:val="en-US" w:eastAsia="pt-BR"/>
     </w:rPr>
   </w:style>
-  <w:style w:type="table" w:styleId="Tabelacomgrade">
+  <w:style w:type="table" w:styleId="TableGrid">
     <w:name w:val="Table Grid"/>
-    <w:basedOn w:val="Tabelanormal"/>
+    <w:basedOn w:val="TableNormal"/>
     <w:rsid w:val="005E1593"/>
     <w:pPr>
       <w:spacing w:after="240" w:line="240" w:lineRule="auto"/>
@@ -5064,10 +5204,10 @@
       </w:tblBorders>
     </w:tblPr>
   </w:style>
-  <w:style w:type="paragraph" w:styleId="Textodebalo">
+  <w:style w:type="paragraph" w:styleId="BalloonText">
     <w:name w:val="Balloon Text"/>
     <w:basedOn w:val="Normal"/>
-    <w:link w:val="TextodebaloChar"/>
+    <w:link w:val="BalloonTextChar"/>
     <w:uiPriority w:val="99"/>
     <w:semiHidden/>
     <w:unhideWhenUsed/>
@@ -5078,10 +5218,10 @@
       <w:szCs w:val="16"/>
     </w:rPr>
   </w:style>
-  <w:style w:type="character" w:customStyle="1" w:styleId="TextodebaloChar">
-    <w:name w:val="Texto de balão Char"/>
-    <w:basedOn w:val="Fontepargpadro"/>
-    <w:link w:val="Textodebalo"/>
+  <w:style w:type="character" w:customStyle="1" w:styleId="BalloonTextChar">
+    <w:name w:val="Balloon Text Char"/>
+    <w:basedOn w:val="DefaultParagraphFont"/>
+    <w:link w:val="BalloonText"/>
     <w:uiPriority w:val="99"/>
     <w:semiHidden/>
     <w:rsid w:val="005E1593"/>
@@ -5091,10 +5231,10 @@
       <w:szCs w:val="16"/>
     </w:rPr>
   </w:style>
-  <w:style w:type="character" w:customStyle="1" w:styleId="Ttulo1Char">
-    <w:name w:val="Título 1 Char"/>
-    <w:basedOn w:val="Fontepargpadro"/>
-    <w:link w:val="Ttulo1"/>
+  <w:style w:type="character" w:customStyle="1" w:styleId="Heading1Char">
+    <w:name w:val="Heading 1 Char"/>
+    <w:basedOn w:val="DefaultParagraphFont"/>
+    <w:link w:val="Heading1"/>
     <w:uiPriority w:val="9"/>
     <w:rsid w:val="00980543"/>
     <w:rPr>
@@ -5117,10 +5257,10 @@
       <w:lang w:eastAsia="pt-BR"/>
     </w:rPr>
   </w:style>
-  <w:style w:type="character" w:customStyle="1" w:styleId="Ttulo3Char">
-    <w:name w:val="Título 3 Char"/>
-    <w:basedOn w:val="Fontepargpadro"/>
-    <w:link w:val="Ttulo3"/>
+  <w:style w:type="character" w:customStyle="1" w:styleId="Heading3Char">
+    <w:name w:val="Heading 3 Char"/>
+    <w:basedOn w:val="DefaultParagraphFont"/>
+    <w:link w:val="Heading3"/>
     <w:uiPriority w:val="9"/>
     <w:rsid w:val="004B60F1"/>
     <w:rPr>
@@ -5131,10 +5271,10 @@
       <w:sz w:val="28"/>
     </w:rPr>
   </w:style>
-  <w:style w:type="character" w:customStyle="1" w:styleId="Ttulo2Char">
-    <w:name w:val="Título 2 Char"/>
-    <w:basedOn w:val="Fontepargpadro"/>
-    <w:link w:val="Ttulo2"/>
+  <w:style w:type="character" w:customStyle="1" w:styleId="Heading2Char">
+    <w:name w:val="Heading 2 Char"/>
+    <w:basedOn w:val="DefaultParagraphFont"/>
+    <w:link w:val="Heading2"/>
     <w:uiPriority w:val="9"/>
     <w:rsid w:val="005546E1"/>
     <w:rPr>
@@ -5146,7 +5286,7 @@
       <w:szCs w:val="26"/>
     </w:rPr>
   </w:style>
-  <w:style w:type="paragraph" w:styleId="Sumrio1">
+  <w:style w:type="paragraph" w:styleId="TOC1">
     <w:name w:val="toc 1"/>
     <w:basedOn w:val="Normal"/>
     <w:next w:val="Normal"/>
@@ -5166,7 +5306,7 @@
       <w:lang w:val="en-US"/>
     </w:rPr>
   </w:style>
-  <w:style w:type="paragraph" w:styleId="Sumrio2">
+  <w:style w:type="paragraph" w:styleId="TOC2">
     <w:name w:val="toc 2"/>
     <w:basedOn w:val="Normal"/>
     <w:next w:val="Normal"/>
@@ -5186,7 +5326,7 @@
   </w:style>
   <w:style w:type="character" w:styleId="Hyperlink">
     <w:name w:val="Hyperlink"/>
-    <w:basedOn w:val="Fontepargpadro"/>
+    <w:basedOn w:val="DefaultParagraphFont"/>
     <w:uiPriority w:val="99"/>
     <w:rsid w:val="00DF7148"/>
     <w:rPr>
@@ -5210,9 +5350,9 @@
       <w:lang w:eastAsia="pt-BR"/>
     </w:rPr>
   </w:style>
-  <w:style w:type="character" w:styleId="TextodoEspaoReservado">
+  <w:style w:type="character" w:styleId="PlaceholderText">
     <w:name w:val="Placeholder Text"/>
-    <w:basedOn w:val="Fontepargpadro"/>
+    <w:basedOn w:val="DefaultParagraphFont"/>
     <w:uiPriority w:val="99"/>
     <w:semiHidden/>
     <w:rsid w:val="001837BA"/>
@@ -5239,7 +5379,7 @@
   </w:style>
   <w:style w:type="character" w:customStyle="1" w:styleId="CommentsChar">
     <w:name w:val="Comments Char"/>
-    <w:basedOn w:val="Fontepargpadro"/>
+    <w:basedOn w:val="DefaultParagraphFont"/>
     <w:link w:val="Comments"/>
     <w:rsid w:val="000C5CC2"/>
     <w:rPr>
@@ -5262,16 +5402,16 @@
   </w:style>
   <w:style w:type="character" w:customStyle="1" w:styleId="VersesChar">
     <w:name w:val="Versões Char"/>
-    <w:basedOn w:val="Fontepargpadro"/>
+    <w:basedOn w:val="DefaultParagraphFont"/>
     <w:link w:val="Verses"/>
     <w:rsid w:val="00E470DB"/>
     <w:rPr>
       <w:rFonts w:ascii="Calibri" w:hAnsi="Calibri"/>
     </w:rPr>
   </w:style>
-  <w:style w:type="paragraph" w:styleId="CabealhodoSumrio">
+  <w:style w:type="paragraph" w:styleId="TOCHeading">
     <w:name w:val="TOC Heading"/>
-    <w:basedOn w:val="Ttulo1"/>
+    <w:basedOn w:val="Heading1"/>
     <w:next w:val="Normal"/>
     <w:uiPriority w:val="39"/>
     <w:unhideWhenUsed/>
@@ -5290,7 +5430,7 @@
       <w:lang w:eastAsia="pt-BR"/>
     </w:rPr>
   </w:style>
-  <w:style w:type="paragraph" w:styleId="PargrafodaLista">
+  <w:style w:type="paragraph" w:styleId="ListParagraph">
     <w:name w:val="List Paragraph"/>
     <w:basedOn w:val="Normal"/>
     <w:uiPriority w:val="34"/>
@@ -5305,7 +5445,7 @@
 </file>
 
 <file path=word/glossary/document.xml><?xml version="1.0" encoding="utf-8"?>
-<w:glossaryDocument xmlns:wpc="http://schemas.microsoft.com/office/word/2010/wordprocessingCanvas" xmlns:cx="http://schemas.microsoft.com/office/drawing/2014/chartex" xmlns:cx1="http://schemas.microsoft.com/office/drawing/2015/9/8/chartex" xmlns:cx2="http://schemas.microsoft.com/office/drawing/2015/10/21/chartex" xmlns:cx3="http://schemas.microsoft.com/office/drawing/2016/5/9/chartex" xmlns:cx4="http://schemas.microsoft.com/office/drawing/2016/5/10/chartex" xmlns:cx5="http://schemas.microsoft.com/office/drawing/2016/5/11/chartex" xmlns:cx6="http://schemas.microsoft.com/office/drawing/2016/5/12/chartex" xmlns:cx7="http://schemas.microsoft.com/office/drawing/2016/5/13/chartex" xmlns:cx8="http://schemas.microsoft.com/office/drawing/2016/5/14/chartex" xmlns:mc="http://schemas.openxmlformats.org/markup-compatibility/2006" xmlns:aink="http://schemas.microsoft.com/office/drawing/2016/ink" xmlns:am3d="http://schemas.microsoft.com/office/drawing/2017/model3d" xmlns:o="urn:schemas-microsoft-com:office:office" xmlns:r="http://schemas.openxmlformats.org/officeDocument/2006/relationships" xmlns:m="http://schemas.openxmlformats.org/officeDocument/2006/math" xmlns:v="urn:schemas-microsoft-com:vml" xmlns:wp14="http://schemas.microsoft.com/office/word/2010/wordprocessingDrawing" xmlns:wp="http://schemas.openxmlformats.org/drawingml/2006/wordprocessingDrawing" xmlns:w10="urn:schemas-microsoft-com:office:word" xmlns:w="http://schemas.openxmlformats.org/wordprocessingml/2006/main" xmlns:w14="http://schemas.microsoft.com/office/word/2010/wordml" xmlns:w15="http://schemas.microsoft.com/office/word/2012/wordml" xmlns:w16cid="http://schemas.microsoft.com/office/word/2016/wordml/cid" xmlns:w16se="http://schemas.microsoft.com/office/word/2015/wordml/symex" xmlns:wpg="http://schemas.microsoft.com/office/word/2010/wordprocessingGroup" xmlns:wpi="http://schemas.microsoft.com/office/word/2010/wordprocessingInk" xmlns:wne="http://schemas.microsoft.com/office/word/2006/wordml" xmlns:wps="http://schemas.microsoft.com/office/word/2010/wordprocessingShape" mc:Ignorable="w14 w15 w16se w16cid wp14">
+<w:glossaryDocument xmlns:wpc="http://schemas.microsoft.com/office/word/2010/wordprocessingCanvas" xmlns:cx="http://schemas.microsoft.com/office/drawing/2014/chartex" xmlns:cx1="http://schemas.microsoft.com/office/drawing/2015/9/8/chartex" xmlns:cx2="http://schemas.microsoft.com/office/drawing/2015/10/21/chartex" xmlns:cx3="http://schemas.microsoft.com/office/drawing/2016/5/9/chartex" xmlns:cx4="http://schemas.microsoft.com/office/drawing/2016/5/10/chartex" xmlns:cx5="http://schemas.microsoft.com/office/drawing/2016/5/11/chartex" xmlns:cx6="http://schemas.microsoft.com/office/drawing/2016/5/12/chartex" xmlns:cx7="http://schemas.microsoft.com/office/drawing/2016/5/13/chartex" xmlns:cx8="http://schemas.microsoft.com/office/drawing/2016/5/14/chartex" xmlns:mc="http://schemas.openxmlformats.org/markup-compatibility/2006" xmlns:aink="http://schemas.microsoft.com/office/drawing/2016/ink" xmlns:am3d="http://schemas.microsoft.com/office/drawing/2017/model3d" xmlns:o="urn:schemas-microsoft-com:office:office" xmlns:oel="http://schemas.microsoft.com/office/2019/extlst" xmlns:r="http://schemas.openxmlformats.org/officeDocument/2006/relationships" xmlns:m="http://schemas.openxmlformats.org/officeDocument/2006/math" xmlns:v="urn:schemas-microsoft-com:vml" xmlns:wp14="http://schemas.microsoft.com/office/word/2010/wordprocessingDrawing" xmlns:wp="http://schemas.openxmlformats.org/drawingml/2006/wordprocessingDrawing" xmlns:w10="urn:schemas-microsoft-com:office:word" xmlns:w="http://schemas.openxmlformats.org/wordprocessingml/2006/main" xmlns:w14="http://schemas.microsoft.com/office/word/2010/wordml" xmlns:w15="http://schemas.microsoft.com/office/word/2012/wordml" xmlns:w16cex="http://schemas.microsoft.com/office/word/2018/wordml/cex" xmlns:w16cid="http://schemas.microsoft.com/office/word/2016/wordml/cid" xmlns:w16="http://schemas.microsoft.com/office/word/2018/wordml" xmlns:w16sdtdh="http://schemas.microsoft.com/office/word/2020/wordml/sdtdatahash" xmlns:w16se="http://schemas.microsoft.com/office/word/2015/wordml/symex" xmlns:wpg="http://schemas.microsoft.com/office/word/2010/wordprocessingGroup" xmlns:wpi="http://schemas.microsoft.com/office/word/2010/wordprocessingInk" xmlns:wne="http://schemas.microsoft.com/office/word/2006/wordml" xmlns:wps="http://schemas.microsoft.com/office/word/2010/wordprocessingShape" mc:Ignorable="w14 w15 w16se w16cid w16 w16cex w16sdtdh wp14">
   <w:docParts>
     <w:docPart>
       <w:docPartPr>
@@ -5326,7 +5466,7 @@
         <w:p>
           <w:r>
             <w:rPr>
-              <w:rStyle w:val="TextodoEspaoReservado"/>
+              <w:rStyle w:val="PlaceholderText"/>
             </w:rPr>
             <w:t>[Company]</w:t>
           </w:r>
@@ -5338,7 +5478,7 @@
 </file>
 
 <file path=word/glossary/fontTable.xml><?xml version="1.0" encoding="utf-8"?>
-<w:fonts xmlns:mc="http://schemas.openxmlformats.org/markup-compatibility/2006" xmlns:r="http://schemas.openxmlformats.org/officeDocument/2006/relationships" xmlns:w="http://schemas.openxmlformats.org/wordprocessingml/2006/main" xmlns:w14="http://schemas.microsoft.com/office/word/2010/wordml" xmlns:w15="http://schemas.microsoft.com/office/word/2012/wordml" xmlns:w16cid="http://schemas.microsoft.com/office/word/2016/wordml/cid" xmlns:w16se="http://schemas.microsoft.com/office/word/2015/wordml/symex" mc:Ignorable="w14 w15 w16se w16cid">
+<w:fonts xmlns:mc="http://schemas.openxmlformats.org/markup-compatibility/2006" xmlns:r="http://schemas.openxmlformats.org/officeDocument/2006/relationships" xmlns:w="http://schemas.openxmlformats.org/wordprocessingml/2006/main" xmlns:w14="http://schemas.microsoft.com/office/word/2010/wordml" xmlns:w15="http://schemas.microsoft.com/office/word/2012/wordml" xmlns:w16cex="http://schemas.microsoft.com/office/word/2018/wordml/cex" xmlns:w16cid="http://schemas.microsoft.com/office/word/2016/wordml/cid" xmlns:w16="http://schemas.microsoft.com/office/word/2018/wordml" xmlns:w16sdtdh="http://schemas.microsoft.com/office/word/2020/wordml/sdtdatahash" xmlns:w16se="http://schemas.microsoft.com/office/word/2015/wordml/symex" mc:Ignorable="w14 w15 w16se w16cid w16 w16cex w16sdtdh">
   <w:font w:name="Calibri">
     <w:panose1 w:val="020F0502020204030204"/>
     <w:charset w:val="00"/>
@@ -5392,7 +5532,7 @@
 </file>
 
 <file path=word/glossary/settings.xml><?xml version="1.0" encoding="utf-8"?>
-<w:settings xmlns:mc="http://schemas.openxmlformats.org/markup-compatibility/2006" xmlns:o="urn:schemas-microsoft-com:office:office" xmlns:r="http://schemas.openxmlformats.org/officeDocument/2006/relationships" xmlns:m="http://schemas.openxmlformats.org/officeDocument/2006/math" xmlns:v="urn:schemas-microsoft-com:vml" xmlns:w10="urn:schemas-microsoft-com:office:word" xmlns:w="http://schemas.openxmlformats.org/wordprocessingml/2006/main" xmlns:w14="http://schemas.microsoft.com/office/word/2010/wordml" xmlns:w15="http://schemas.microsoft.com/office/word/2012/wordml" xmlns:w16cid="http://schemas.microsoft.com/office/word/2016/wordml/cid" xmlns:w16se="http://schemas.microsoft.com/office/word/2015/wordml/symex" xmlns:sl="http://schemas.openxmlformats.org/schemaLibrary/2006/main" mc:Ignorable="w14 w15 w16se w16cid">
+<w:settings xmlns:mc="http://schemas.openxmlformats.org/markup-compatibility/2006" xmlns:o="urn:schemas-microsoft-com:office:office" xmlns:r="http://schemas.openxmlformats.org/officeDocument/2006/relationships" xmlns:m="http://schemas.openxmlformats.org/officeDocument/2006/math" xmlns:v="urn:schemas-microsoft-com:vml" xmlns:w10="urn:schemas-microsoft-com:office:word" xmlns:w="http://schemas.openxmlformats.org/wordprocessingml/2006/main" xmlns:w14="http://schemas.microsoft.com/office/word/2010/wordml" xmlns:w15="http://schemas.microsoft.com/office/word/2012/wordml" xmlns:w16cex="http://schemas.microsoft.com/office/word/2018/wordml/cex" xmlns:w16cid="http://schemas.microsoft.com/office/word/2016/wordml/cid" xmlns:w16="http://schemas.microsoft.com/office/word/2018/wordml" xmlns:w16sdtdh="http://schemas.microsoft.com/office/word/2020/wordml/sdtdatahash" xmlns:w16se="http://schemas.microsoft.com/office/word/2015/wordml/symex" xmlns:sl="http://schemas.openxmlformats.org/schemaLibrary/2006/main" mc:Ignorable="w14 w15 w16se w16cid w16 w16cex w16sdtdh">
   <w:view w:val="normal"/>
   <w:defaultTabStop w:val="708"/>
   <w:hyphenationZone w:val="425"/>
@@ -5409,8 +5549,10 @@
   <w:rsids>
     <w:rsidRoot w:val="00672DC4"/>
     <w:rsid w:val="003323BB"/>
+    <w:rsid w:val="004C4A15"/>
     <w:rsid w:val="0051348C"/>
     <w:rsid w:val="00672DC4"/>
+    <w:rsid w:val="0077519F"/>
     <w:rsid w:val="008C67B9"/>
     <w:rsid w:val="00BA25C7"/>
     <w:rsid w:val="00C10E34"/>
@@ -5431,14 +5573,14 @@
   </m:mathPr>
   <w:themeFontLang w:val="pt-BR"/>
   <w:clrSchemeMapping w:bg1="light1" w:t1="dark1" w:bg2="light2" w:t2="dark2" w:accent1="accent1" w:accent2="accent2" w:accent3="accent3" w:accent4="accent4" w:accent5="accent5" w:accent6="accent6" w:hyperlink="hyperlink" w:followedHyperlink="followedHyperlink"/>
-  <w:decimalSymbol w:val=","/>
-  <w:listSeparator w:val=";"/>
+  <w:decimalSymbol w:val="."/>
+  <w:listSeparator w:val=","/>
   <w15:chartTrackingRefBased/>
 </w:settings>
 </file>
 
 <file path=word/glossary/styles.xml><?xml version="1.0" encoding="utf-8"?>
-<w:styles xmlns:mc="http://schemas.openxmlformats.org/markup-compatibility/2006" xmlns:r="http://schemas.openxmlformats.org/officeDocument/2006/relationships" xmlns:w="http://schemas.openxmlformats.org/wordprocessingml/2006/main" xmlns:w14="http://schemas.microsoft.com/office/word/2010/wordml" xmlns:w15="http://schemas.microsoft.com/office/word/2012/wordml" xmlns:w16cid="http://schemas.microsoft.com/office/word/2016/wordml/cid" xmlns:w16se="http://schemas.microsoft.com/office/word/2015/wordml/symex" mc:Ignorable="w14 w15 w16se w16cid">
+<w:styles xmlns:mc="http://schemas.openxmlformats.org/markup-compatibility/2006" xmlns:r="http://schemas.openxmlformats.org/officeDocument/2006/relationships" xmlns:w="http://schemas.openxmlformats.org/wordprocessingml/2006/main" xmlns:w14="http://schemas.microsoft.com/office/word/2010/wordml" xmlns:w15="http://schemas.microsoft.com/office/word/2012/wordml" xmlns:w16cex="http://schemas.microsoft.com/office/word/2018/wordml/cex" xmlns:w16cid="http://schemas.microsoft.com/office/word/2016/wordml/cid" xmlns:w16="http://schemas.microsoft.com/office/word/2018/wordml" xmlns:w16sdtdh="http://schemas.microsoft.com/office/word/2020/wordml/sdtdatahash" xmlns:w16se="http://schemas.microsoft.com/office/word/2015/wordml/symex" mc:Ignorable="w14 w15 w16se w16cid w16 w16cex w16sdtdh">
   <w:docDefaults>
     <w:rPrDefault>
       <w:rPr>
@@ -5454,7 +5596,7 @@
       </w:pPr>
     </w:pPrDefault>
   </w:docDefaults>
-  <w:latentStyles w:defLockedState="0" w:defUIPriority="99" w:defSemiHidden="0" w:defUnhideWhenUsed="0" w:defQFormat="0" w:count="375">
+  <w:latentStyles w:defLockedState="0" w:defUIPriority="99" w:defSemiHidden="0" w:defUnhideWhenUsed="0" w:defQFormat="0" w:count="376">
     <w:lsdException w:name="Normal" w:uiPriority="0" w:qFormat="1"/>
     <w:lsdException w:name="heading 1" w:uiPriority="9" w:qFormat="1"/>
     <w:lsdException w:name="heading 2" w:semiHidden="1" w:uiPriority="9" w:unhideWhenUsed="1" w:qFormat="1"/>
@@ -5830,6 +5972,7 @@
     <w:lsdException w:name="Smart Hyperlink" w:semiHidden="1" w:unhideWhenUsed="1"/>
     <w:lsdException w:name="Hashtag" w:semiHidden="1" w:unhideWhenUsed="1"/>
     <w:lsdException w:name="Unresolved Mention" w:semiHidden="1" w:unhideWhenUsed="1"/>
+    <w:lsdException w:name="Smart Link" w:semiHidden="1" w:unhideWhenUsed="1"/>
   </w:latentStyles>
   <w:style w:type="paragraph" w:default="1" w:styleId="Normal">
     <w:name w:val="Normal"/>
@@ -5841,13 +5984,13 @@
       <w:szCs w:val="3276"/>
     </w:rPr>
   </w:style>
-  <w:style w:type="character" w:default="1" w:styleId="Fontepargpadro">
+  <w:style w:type="character" w:default="1" w:styleId="DefaultParagraphFont">
     <w:name w:val="Default Paragraph Font"/>
     <w:uiPriority w:val="1"/>
     <w:semiHidden/>
     <w:unhideWhenUsed/>
   </w:style>
-  <w:style w:type="table" w:default="1" w:styleId="Tabelanormal">
+  <w:style w:type="table" w:default="1" w:styleId="TableNormal">
     <w:name w:val="Normal Table"/>
     <w:uiPriority w:val="99"/>
     <w:semiHidden/>
@@ -5862,15 +6005,15 @@
       </w:tblCellMar>
     </w:tblPr>
   </w:style>
-  <w:style w:type="numbering" w:default="1" w:styleId="Semlista">
+  <w:style w:type="numbering" w:default="1" w:styleId="NoList">
     <w:name w:val="No List"/>
     <w:uiPriority w:val="99"/>
     <w:semiHidden/>
     <w:unhideWhenUsed/>
   </w:style>
-  <w:style w:type="character" w:styleId="TextodoEspaoReservado">
+  <w:style w:type="character" w:styleId="PlaceholderText">
     <w:name w:val="Placeholder Text"/>
-    <w:basedOn w:val="Fontepargpadro"/>
+    <w:basedOn w:val="DefaultParagraphFont"/>
     <w:uiPriority w:val="99"/>
     <w:semiHidden/>
     <w:rsid w:val="00672DC4"/>
@@ -5882,7 +6025,7 @@
 </file>
 
 <file path=word/glossary/webSettings.xml><?xml version="1.0" encoding="utf-8"?>
-<w:webSettings xmlns:mc="http://schemas.openxmlformats.org/markup-compatibility/2006" xmlns:r="http://schemas.openxmlformats.org/officeDocument/2006/relationships" xmlns:w="http://schemas.openxmlformats.org/wordprocessingml/2006/main" xmlns:w14="http://schemas.microsoft.com/office/word/2010/wordml" xmlns:w15="http://schemas.microsoft.com/office/word/2012/wordml" xmlns:w16cid="http://schemas.microsoft.com/office/word/2016/wordml/cid" xmlns:w16se="http://schemas.microsoft.com/office/word/2015/wordml/symex" mc:Ignorable="w14 w15 w16se w16cid">
+<w:webSettings xmlns:mc="http://schemas.openxmlformats.org/markup-compatibility/2006" xmlns:r="http://schemas.openxmlformats.org/officeDocument/2006/relationships" xmlns:w="http://schemas.openxmlformats.org/wordprocessingml/2006/main" xmlns:w14="http://schemas.microsoft.com/office/word/2010/wordml" xmlns:w15="http://schemas.microsoft.com/office/word/2012/wordml" xmlns:w16cex="http://schemas.microsoft.com/office/word/2018/wordml/cex" xmlns:w16cid="http://schemas.microsoft.com/office/word/2016/wordml/cid" xmlns:w16="http://schemas.microsoft.com/office/word/2018/wordml" xmlns:w16sdtdh="http://schemas.microsoft.com/office/word/2020/wordml/sdtdatahash" xmlns:w16se="http://schemas.microsoft.com/office/word/2015/wordml/symex" mc:Ignorable="w14 w15 w16se w16cid w16 w16cex w16sdtdh">
   <w:optimizeForBrowser/>
   <w:allowPNG/>
 </w:webSettings>
@@ -6404,16 +6547,10 @@
 <file path=customXml/itemProps3.xml><?xml version="1.0" encoding="utf-8"?>
 <ds:datastoreItem xmlns:ds="http://schemas.openxmlformats.org/officeDocument/2006/customXml" ds:itemID="{6C970009-2FF8-4369-8AB8-323ACEE72D7F}">
   <ds:schemaRefs>
+    <ds:schemaRef ds:uri="http://schemas.microsoft.com/office/2006/metadata/properties"/>
+    <ds:schemaRef ds:uri="http://schemas.microsoft.com/office/infopath/2007/PartnerControls"/>
+    <ds:schemaRef ds:uri="e62effa8-c612-4657-b64e-83124bbab7cb"/>
     <ds:schemaRef ds:uri="d78dacd4-ba8a-4506-8839-a918012505f4"/>
-    <ds:schemaRef ds:uri="e62effa8-c612-4657-b64e-83124bbab7cb"/>
-    <ds:schemaRef ds:uri="http://purl.org/dc/elements/1.1/"/>
-    <ds:schemaRef ds:uri="http://schemas.openxmlformats.org/package/2006/metadata/core-properties"/>
-    <ds:schemaRef ds:uri="http://schemas.microsoft.com/office/2006/documentManagement/types"/>
-    <ds:schemaRef ds:uri="http://schemas.microsoft.com/office/infopath/2007/PartnerControls"/>
-    <ds:schemaRef ds:uri="http://www.w3.org/XML/1998/namespace"/>
-    <ds:schemaRef ds:uri="http://schemas.microsoft.com/office/2006/metadata/properties"/>
-    <ds:schemaRef ds:uri="http://purl.org/dc/dcmitype/"/>
-    <ds:schemaRef ds:uri="http://purl.org/dc/terms/"/>
   </ds:schemaRefs>
 </ds:datastoreItem>
 </file>

</xml_diff>